<commit_message>
update on descriptions, robustness diagrams and sequence diagrams
</commit_message>
<xml_diff>
--- a/Diseño JavierBlas Italian Pizza.docx
+++ b/Diseño JavierBlas Italian Pizza.docx
@@ -987,7 +987,7 @@
               <w:rPr>
                 <w:rFonts w:ascii="Times New Roman" w:eastAsiaTheme="minorEastAsia" w:hAnsi="Times New Roman" w:cs="Times New Roman"/>
               </w:rPr>
-              <w:t>49</w:t>
+              <w:t>EMP-01</w:t>
             </w:r>
             <w:r>
               <w:rPr>
@@ -999,7 +999,19 @@
               <w:rPr>
                 <w:rFonts w:ascii="Times New Roman" w:eastAsiaTheme="minorEastAsia" w:hAnsi="Times New Roman" w:cs="Times New Roman"/>
               </w:rPr>
-              <w:t>50</w:t>
+              <w:t>EMP-</w:t>
+            </w:r>
+            <w:r>
+              <w:rPr>
+                <w:rFonts w:ascii="Times New Roman" w:eastAsiaTheme="minorEastAsia" w:hAnsi="Times New Roman" w:cs="Times New Roman"/>
+              </w:rPr>
+              <w:t>0</w:t>
+            </w:r>
+            <w:r>
+              <w:rPr>
+                <w:rFonts w:ascii="Times New Roman" w:eastAsiaTheme="minorEastAsia" w:hAnsi="Times New Roman" w:cs="Times New Roman"/>
+              </w:rPr>
+              <w:t>2</w:t>
             </w:r>
             <w:r>
               <w:rPr>
@@ -1011,7 +1023,7 @@
               <w:rPr>
                 <w:rFonts w:ascii="Times New Roman" w:eastAsiaTheme="minorEastAsia" w:hAnsi="Times New Roman" w:cs="Times New Roman"/>
               </w:rPr>
-              <w:t>51</w:t>
+              <w:t>EMP-03</w:t>
             </w:r>
             <w:r>
               <w:rPr>
@@ -3355,6 +3367,76 @@
           <w:szCs w:val="24"/>
         </w:rPr>
         <w:lastRenderedPageBreak/>
+        <w:t xml:space="preserve">Diagrama de </w:t>
+      </w:r>
+      <w:r>
+        <w:rPr>
+          <w:rFonts w:ascii="Times New Roman" w:hAnsi="Times New Roman" w:cs="Times New Roman"/>
+          <w:b/>
+          <w:bCs/>
+          <w:sz w:val="24"/>
+          <w:szCs w:val="24"/>
+        </w:rPr>
+        <w:t>Secuencia</w:t>
+      </w:r>
+      <w:r>
+        <w:rPr>
+          <w:rFonts w:ascii="Times New Roman" w:hAnsi="Times New Roman" w:cs="Times New Roman"/>
+          <w:b/>
+          <w:bCs/>
+          <w:sz w:val="24"/>
+          <w:szCs w:val="24"/>
+        </w:rPr>
+        <w:t xml:space="preserve"> del CU-01 “Consultar empleado”</w:t>
+      </w:r>
+    </w:p>
+    <w:p/>
+    <w:p/>
+    <w:p/>
+    <w:p/>
+    <w:p/>
+    <w:p/>
+    <w:p/>
+    <w:p/>
+    <w:p/>
+    <w:p/>
+    <w:p/>
+    <w:p/>
+    <w:p/>
+    <w:p/>
+    <w:p/>
+    <w:p/>
+    <w:p/>
+    <w:p/>
+    <w:p/>
+    <w:p/>
+    <w:p/>
+    <w:p/>
+    <w:p/>
+    <w:p/>
+    <w:p/>
+    <w:p/>
+    <w:p/>
+    <w:p/>
+    <w:p>
+      <w:pPr>
+        <w:rPr>
+          <w:rFonts w:ascii="Times New Roman" w:hAnsi="Times New Roman" w:cs="Times New Roman"/>
+          <w:b/>
+          <w:bCs/>
+          <w:sz w:val="24"/>
+          <w:szCs w:val="24"/>
+        </w:rPr>
+      </w:pPr>
+      <w:r>
+        <w:rPr>
+          <w:rFonts w:ascii="Times New Roman" w:hAnsi="Times New Roman" w:cs="Times New Roman"/>
+          <w:b/>
+          <w:bCs/>
+          <w:sz w:val="24"/>
+          <w:szCs w:val="24"/>
+        </w:rPr>
+        <w:lastRenderedPageBreak/>
         <w:t>Descripción del CU-02 “Registrar empleado”</w:t>
       </w:r>
     </w:p>
@@ -4265,67 +4347,115 @@
               <w:rPr>
                 <w:rFonts w:ascii="Times New Roman" w:eastAsia="Arial" w:hAnsi="Times New Roman" w:cs="Times New Roman"/>
               </w:rPr>
-              <w:t>52</w:t>
-            </w:r>
-            <w:r>
-              <w:rPr>
-                <w:rFonts w:ascii="Times New Roman" w:eastAsia="Arial" w:hAnsi="Times New Roman" w:cs="Times New Roman"/>
-              </w:rPr>
-              <w:t>, DD</w:t>
-            </w:r>
-            <w:r>
-              <w:rPr>
-                <w:rFonts w:ascii="Times New Roman" w:eastAsia="Arial" w:hAnsi="Times New Roman" w:cs="Times New Roman"/>
-              </w:rPr>
-              <w:t>53</w:t>
-            </w:r>
-            <w:r>
-              <w:rPr>
-                <w:rFonts w:ascii="Times New Roman" w:eastAsia="Arial" w:hAnsi="Times New Roman" w:cs="Times New Roman"/>
-              </w:rPr>
-              <w:t>, DD</w:t>
-            </w:r>
-            <w:r>
-              <w:rPr>
-                <w:rFonts w:ascii="Times New Roman" w:eastAsia="Arial" w:hAnsi="Times New Roman" w:cs="Times New Roman"/>
-              </w:rPr>
-              <w:t>54</w:t>
-            </w:r>
-            <w:r>
-              <w:rPr>
-                <w:rFonts w:ascii="Times New Roman" w:eastAsia="Arial" w:hAnsi="Times New Roman" w:cs="Times New Roman"/>
-              </w:rPr>
-              <w:t>, DD</w:t>
-            </w:r>
-            <w:r>
-              <w:rPr>
-                <w:rFonts w:ascii="Times New Roman" w:eastAsia="Arial" w:hAnsi="Times New Roman" w:cs="Times New Roman"/>
-              </w:rPr>
-              <w:t>55</w:t>
-            </w:r>
-            <w:r>
-              <w:rPr>
-                <w:rFonts w:ascii="Times New Roman" w:eastAsia="Arial" w:hAnsi="Times New Roman" w:cs="Times New Roman"/>
-              </w:rPr>
-              <w:t>, DD</w:t>
-            </w:r>
-            <w:r>
-              <w:rPr>
-                <w:rFonts w:ascii="Times New Roman" w:eastAsia="Arial" w:hAnsi="Times New Roman" w:cs="Times New Roman"/>
-              </w:rPr>
-              <w:t>56</w:t>
-            </w:r>
-            <w:r>
-              <w:rPr>
-                <w:rFonts w:ascii="Times New Roman" w:eastAsia="Arial" w:hAnsi="Times New Roman" w:cs="Times New Roman"/>
-              </w:rPr>
-              <w:t>, DD</w:t>
-            </w:r>
-            <w:r>
-              <w:rPr>
-                <w:rFonts w:ascii="Times New Roman" w:eastAsia="Arial" w:hAnsi="Times New Roman" w:cs="Times New Roman"/>
-              </w:rPr>
-              <w:t>57, DD58, DD59, DD60, DD61, DD62, DD63</w:t>
+              <w:t xml:space="preserve">EMP-04, </w:t>
+            </w:r>
+            <w:r>
+              <w:rPr>
+                <w:rFonts w:ascii="Times New Roman" w:eastAsia="Arial" w:hAnsi="Times New Roman" w:cs="Times New Roman"/>
+              </w:rPr>
+              <w:t>DDEMP-</w:t>
+            </w:r>
+            <w:r>
+              <w:rPr>
+                <w:rFonts w:ascii="Times New Roman" w:eastAsia="Arial" w:hAnsi="Times New Roman" w:cs="Times New Roman"/>
+              </w:rPr>
+              <w:t xml:space="preserve">05, </w:t>
+            </w:r>
+            <w:r>
+              <w:rPr>
+                <w:rFonts w:ascii="Times New Roman" w:eastAsia="Arial" w:hAnsi="Times New Roman" w:cs="Times New Roman"/>
+              </w:rPr>
+              <w:t>DDEMP-</w:t>
+            </w:r>
+            <w:r>
+              <w:rPr>
+                <w:rFonts w:ascii="Times New Roman" w:eastAsia="Arial" w:hAnsi="Times New Roman" w:cs="Times New Roman"/>
+              </w:rPr>
+              <w:t xml:space="preserve">06, </w:t>
+            </w:r>
+            <w:r>
+              <w:rPr>
+                <w:rFonts w:ascii="Times New Roman" w:eastAsia="Arial" w:hAnsi="Times New Roman" w:cs="Times New Roman"/>
+              </w:rPr>
+              <w:t>DDEMP-</w:t>
+            </w:r>
+            <w:r>
+              <w:rPr>
+                <w:rFonts w:ascii="Times New Roman" w:eastAsia="Arial" w:hAnsi="Times New Roman" w:cs="Times New Roman"/>
+              </w:rPr>
+              <w:t xml:space="preserve">07, </w:t>
+            </w:r>
+            <w:r>
+              <w:rPr>
+                <w:rFonts w:ascii="Times New Roman" w:eastAsia="Arial" w:hAnsi="Times New Roman" w:cs="Times New Roman"/>
+              </w:rPr>
+              <w:t>DDEMP-</w:t>
+            </w:r>
+            <w:r>
+              <w:rPr>
+                <w:rFonts w:ascii="Times New Roman" w:eastAsia="Arial" w:hAnsi="Times New Roman" w:cs="Times New Roman"/>
+              </w:rPr>
+              <w:t xml:space="preserve">08, </w:t>
+            </w:r>
+            <w:r>
+              <w:rPr>
+                <w:rFonts w:ascii="Times New Roman" w:eastAsia="Arial" w:hAnsi="Times New Roman" w:cs="Times New Roman"/>
+              </w:rPr>
+              <w:t>DDEMP-</w:t>
+            </w:r>
+            <w:r>
+              <w:rPr>
+                <w:rFonts w:ascii="Times New Roman" w:eastAsia="Arial" w:hAnsi="Times New Roman" w:cs="Times New Roman"/>
+              </w:rPr>
+              <w:t xml:space="preserve">09, </w:t>
+            </w:r>
+            <w:r>
+              <w:rPr>
+                <w:rFonts w:ascii="Times New Roman" w:eastAsia="Arial" w:hAnsi="Times New Roman" w:cs="Times New Roman"/>
+              </w:rPr>
+              <w:t>DDEMP-</w:t>
+            </w:r>
+            <w:r>
+              <w:rPr>
+                <w:rFonts w:ascii="Times New Roman" w:eastAsia="Arial" w:hAnsi="Times New Roman" w:cs="Times New Roman"/>
+              </w:rPr>
+              <w:t xml:space="preserve">10, </w:t>
+            </w:r>
+            <w:r>
+              <w:rPr>
+                <w:rFonts w:ascii="Times New Roman" w:eastAsia="Arial" w:hAnsi="Times New Roman" w:cs="Times New Roman"/>
+              </w:rPr>
+              <w:t>DDEMP-</w:t>
+            </w:r>
+            <w:r>
+              <w:rPr>
+                <w:rFonts w:ascii="Times New Roman" w:eastAsia="Arial" w:hAnsi="Times New Roman" w:cs="Times New Roman"/>
+              </w:rPr>
+              <w:t xml:space="preserve">11, </w:t>
+            </w:r>
+            <w:r>
+              <w:rPr>
+                <w:rFonts w:ascii="Times New Roman" w:eastAsia="Arial" w:hAnsi="Times New Roman" w:cs="Times New Roman"/>
+              </w:rPr>
+              <w:t>DDEMP-</w:t>
+            </w:r>
+            <w:r>
+              <w:rPr>
+                <w:rFonts w:ascii="Times New Roman" w:eastAsia="Arial" w:hAnsi="Times New Roman" w:cs="Times New Roman"/>
+              </w:rPr>
+              <w:t xml:space="preserve">12, </w:t>
+            </w:r>
+            <w:r>
+              <w:rPr>
+                <w:rFonts w:ascii="Times New Roman" w:eastAsia="Arial" w:hAnsi="Times New Roman" w:cs="Times New Roman"/>
+              </w:rPr>
+              <w:t>DDEMP</w:t>
+            </w:r>
+            <w:r>
+              <w:rPr>
+                <w:rFonts w:ascii="Times New Roman" w:eastAsia="Arial" w:hAnsi="Times New Roman" w:cs="Times New Roman"/>
+              </w:rPr>
+              <w:t>-13</w:t>
             </w:r>
             <w:r>
               <w:rPr>
@@ -5038,6 +5168,7 @@
                 <w:b/>
                 <w:bCs/>
               </w:rPr>
+              <w:lastRenderedPageBreak/>
               <w:t>Italian</w:t>
             </w:r>
             <w:proofErr w:type="spellEnd"/>
@@ -5137,7 +5268,6 @@
               <w:rPr>
                 <w:rFonts w:ascii="Times New Roman" w:eastAsiaTheme="minorEastAsia" w:hAnsi="Times New Roman" w:cs="Times New Roman"/>
               </w:rPr>
-              <w:lastRenderedPageBreak/>
               <w:t>FA-0</w:t>
             </w:r>
             <w:r>
@@ -5894,28 +6024,6 @@
           <w:szCs w:val="24"/>
         </w:rPr>
       </w:pPr>
-    </w:p>
-    <w:p>
-      <w:pPr>
-        <w:rPr>
-          <w:rFonts w:ascii="Times New Roman" w:hAnsi="Times New Roman" w:cs="Times New Roman"/>
-          <w:b/>
-          <w:bCs/>
-          <w:sz w:val="24"/>
-          <w:szCs w:val="24"/>
-        </w:rPr>
-      </w:pPr>
-    </w:p>
-    <w:p>
-      <w:pPr>
-        <w:rPr>
-          <w:rFonts w:ascii="Times New Roman" w:hAnsi="Times New Roman" w:cs="Times New Roman"/>
-          <w:b/>
-          <w:bCs/>
-          <w:sz w:val="24"/>
-          <w:szCs w:val="24"/>
-        </w:rPr>
-      </w:pPr>
       <w:r>
         <w:rPr>
           <w:rFonts w:ascii="Times New Roman" w:hAnsi="Times New Roman" w:cs="Times New Roman"/>
@@ -5983,6 +6091,17 @@
           </wp:inline>
         </w:drawing>
       </w:r>
+    </w:p>
+    <w:p>
+      <w:pPr>
+        <w:rPr>
+          <w:rFonts w:ascii="Times New Roman" w:hAnsi="Times New Roman" w:cs="Times New Roman"/>
+          <w:b/>
+          <w:bCs/>
+          <w:sz w:val="24"/>
+          <w:szCs w:val="24"/>
+        </w:rPr>
+      </w:pPr>
     </w:p>
     <w:p>
       <w:pPr>
@@ -6091,17 +6210,6 @@
           <w:szCs w:val="24"/>
         </w:rPr>
       </w:pPr>
-    </w:p>
-    <w:p>
-      <w:pPr>
-        <w:rPr>
-          <w:rFonts w:ascii="Times New Roman" w:hAnsi="Times New Roman" w:cs="Times New Roman"/>
-          <w:b/>
-          <w:bCs/>
-          <w:sz w:val="24"/>
-          <w:szCs w:val="24"/>
-        </w:rPr>
-      </w:pPr>
       <w:r>
         <w:rPr>
           <w:rFonts w:ascii="Times New Roman" w:hAnsi="Times New Roman" w:cs="Times New Roman"/>
@@ -6191,6 +6299,171 @@
           <w:szCs w:val="24"/>
         </w:rPr>
       </w:pPr>
+    </w:p>
+    <w:p>
+      <w:pPr>
+        <w:rPr>
+          <w:rFonts w:ascii="Times New Roman" w:hAnsi="Times New Roman" w:cs="Times New Roman"/>
+          <w:b/>
+          <w:bCs/>
+          <w:sz w:val="24"/>
+          <w:szCs w:val="24"/>
+        </w:rPr>
+      </w:pPr>
+    </w:p>
+    <w:p>
+      <w:pPr>
+        <w:rPr>
+          <w:rFonts w:ascii="Times New Roman" w:hAnsi="Times New Roman" w:cs="Times New Roman"/>
+          <w:b/>
+          <w:bCs/>
+          <w:sz w:val="24"/>
+          <w:szCs w:val="24"/>
+        </w:rPr>
+      </w:pPr>
+    </w:p>
+    <w:p>
+      <w:pPr>
+        <w:rPr>
+          <w:rFonts w:ascii="Times New Roman" w:hAnsi="Times New Roman" w:cs="Times New Roman"/>
+          <w:b/>
+          <w:bCs/>
+          <w:sz w:val="24"/>
+          <w:szCs w:val="24"/>
+        </w:rPr>
+      </w:pPr>
+    </w:p>
+    <w:p>
+      <w:pPr>
+        <w:rPr>
+          <w:rFonts w:ascii="Times New Roman" w:hAnsi="Times New Roman" w:cs="Times New Roman"/>
+          <w:b/>
+          <w:bCs/>
+          <w:sz w:val="24"/>
+          <w:szCs w:val="24"/>
+        </w:rPr>
+      </w:pPr>
+    </w:p>
+    <w:p>
+      <w:pPr>
+        <w:rPr>
+          <w:rFonts w:ascii="Times New Roman" w:hAnsi="Times New Roman" w:cs="Times New Roman"/>
+          <w:b/>
+          <w:bCs/>
+          <w:sz w:val="24"/>
+          <w:szCs w:val="24"/>
+        </w:rPr>
+      </w:pPr>
+    </w:p>
+    <w:p>
+      <w:pPr>
+        <w:rPr>
+          <w:rFonts w:ascii="Times New Roman" w:hAnsi="Times New Roman" w:cs="Times New Roman"/>
+          <w:b/>
+          <w:bCs/>
+          <w:sz w:val="24"/>
+          <w:szCs w:val="24"/>
+        </w:rPr>
+      </w:pPr>
+    </w:p>
+    <w:p>
+      <w:pPr>
+        <w:rPr>
+          <w:rFonts w:ascii="Times New Roman" w:hAnsi="Times New Roman" w:cs="Times New Roman"/>
+          <w:b/>
+          <w:bCs/>
+          <w:sz w:val="24"/>
+          <w:szCs w:val="24"/>
+        </w:rPr>
+      </w:pPr>
+    </w:p>
+    <w:p>
+      <w:pPr>
+        <w:rPr>
+          <w:rFonts w:ascii="Times New Roman" w:hAnsi="Times New Roman" w:cs="Times New Roman"/>
+          <w:b/>
+          <w:bCs/>
+          <w:sz w:val="24"/>
+          <w:szCs w:val="24"/>
+        </w:rPr>
+      </w:pPr>
+    </w:p>
+    <w:p>
+      <w:pPr>
+        <w:rPr>
+          <w:rFonts w:ascii="Times New Roman" w:hAnsi="Times New Roman" w:cs="Times New Roman"/>
+          <w:b/>
+          <w:bCs/>
+          <w:sz w:val="24"/>
+          <w:szCs w:val="24"/>
+        </w:rPr>
+      </w:pPr>
+    </w:p>
+    <w:p>
+      <w:pPr>
+        <w:rPr>
+          <w:rFonts w:ascii="Times New Roman" w:hAnsi="Times New Roman" w:cs="Times New Roman"/>
+          <w:b/>
+          <w:bCs/>
+          <w:sz w:val="24"/>
+          <w:szCs w:val="24"/>
+        </w:rPr>
+      </w:pPr>
+    </w:p>
+    <w:p>
+      <w:pPr>
+        <w:rPr>
+          <w:rFonts w:ascii="Times New Roman" w:hAnsi="Times New Roman" w:cs="Times New Roman"/>
+          <w:b/>
+          <w:bCs/>
+          <w:sz w:val="24"/>
+          <w:szCs w:val="24"/>
+        </w:rPr>
+      </w:pPr>
+    </w:p>
+    <w:p>
+      <w:pPr>
+        <w:rPr>
+          <w:rFonts w:ascii="Times New Roman" w:hAnsi="Times New Roman" w:cs="Times New Roman"/>
+          <w:b/>
+          <w:bCs/>
+          <w:sz w:val="24"/>
+          <w:szCs w:val="24"/>
+        </w:rPr>
+      </w:pPr>
+    </w:p>
+    <w:p>
+      <w:pPr>
+        <w:rPr>
+          <w:rFonts w:ascii="Times New Roman" w:hAnsi="Times New Roman" w:cs="Times New Roman"/>
+          <w:b/>
+          <w:bCs/>
+          <w:sz w:val="24"/>
+          <w:szCs w:val="24"/>
+        </w:rPr>
+      </w:pPr>
+    </w:p>
+    <w:p>
+      <w:pPr>
+        <w:rPr>
+          <w:rFonts w:ascii="Times New Roman" w:hAnsi="Times New Roman" w:cs="Times New Roman"/>
+          <w:b/>
+          <w:bCs/>
+          <w:sz w:val="24"/>
+          <w:szCs w:val="24"/>
+        </w:rPr>
+      </w:pPr>
+    </w:p>
+    <w:p>
+      <w:pPr>
+        <w:rPr>
+          <w:rFonts w:ascii="Times New Roman" w:hAnsi="Times New Roman" w:cs="Times New Roman"/>
+          <w:b/>
+          <w:bCs/>
+          <w:sz w:val="24"/>
+          <w:szCs w:val="24"/>
+        </w:rPr>
+      </w:pPr>
       <w:r>
         <w:rPr>
           <w:rFonts w:ascii="Times New Roman" w:hAnsi="Times New Roman" w:cs="Times New Roman"/>
@@ -6199,6 +6472,7 @@
           <w:sz w:val="24"/>
           <w:szCs w:val="24"/>
         </w:rPr>
+        <w:lastRenderedPageBreak/>
         <w:t>Diagrama de Robustez del CU-02 “Registrar empleado”</w:t>
       </w:r>
     </w:p>
@@ -6257,6 +6531,20 @@
         </w:drawing>
       </w:r>
     </w:p>
+    <w:p/>
+    <w:p/>
+    <w:p/>
+    <w:p/>
+    <w:p/>
+    <w:p/>
+    <w:p/>
+    <w:p/>
+    <w:p/>
+    <w:p/>
+    <w:p/>
+    <w:p/>
+    <w:p/>
+    <w:p/>
     <w:p>
       <w:pPr>
         <w:rPr>
@@ -6276,27 +6564,7 @@
           <w:szCs w:val="24"/>
         </w:rPr>
         <w:lastRenderedPageBreak/>
-        <w:t xml:space="preserve">Diagrama de </w:t>
-      </w:r>
-      <w:r>
-        <w:rPr>
-          <w:rFonts w:ascii="Times New Roman" w:hAnsi="Times New Roman" w:cs="Times New Roman"/>
-          <w:b/>
-          <w:bCs/>
-          <w:sz w:val="24"/>
-          <w:szCs w:val="24"/>
-        </w:rPr>
-        <w:t>Secuencia</w:t>
-      </w:r>
-      <w:r>
-        <w:rPr>
-          <w:rFonts w:ascii="Times New Roman" w:hAnsi="Times New Roman" w:cs="Times New Roman"/>
-          <w:b/>
-          <w:bCs/>
-          <w:sz w:val="24"/>
-          <w:szCs w:val="24"/>
-        </w:rPr>
-        <w:t xml:space="preserve"> del CU-02 “Registrar empleado”</w:t>
+        <w:t>Diagrama de Secuencia del CU-02 “Registrar empleado”</w:t>
       </w:r>
     </w:p>
     <w:p>
@@ -7329,25 +7597,13 @@
               <w:rPr>
                 <w:rFonts w:ascii="Times New Roman" w:eastAsiaTheme="minorEastAsia" w:hAnsi="Times New Roman" w:cs="Times New Roman"/>
               </w:rPr>
-              <w:t>realiza una validación automática del formulario llenado [DD</w:t>
-            </w:r>
-            <w:r>
-              <w:rPr>
-                <w:rFonts w:ascii="Times New Roman" w:eastAsiaTheme="minorEastAsia" w:hAnsi="Times New Roman" w:cs="Times New Roman"/>
-              </w:rPr>
-              <w:t>52</w:t>
-            </w:r>
-            <w:r>
-              <w:rPr>
-                <w:rFonts w:ascii="Times New Roman" w:eastAsiaTheme="minorEastAsia" w:hAnsi="Times New Roman" w:cs="Times New Roman"/>
-              </w:rPr>
-              <w:t>, DD</w:t>
-            </w:r>
-            <w:r>
-              <w:rPr>
-                <w:rFonts w:ascii="Times New Roman" w:eastAsiaTheme="minorEastAsia" w:hAnsi="Times New Roman" w:cs="Times New Roman"/>
-              </w:rPr>
-              <w:t>53, DD54, DD55, DD56, DD57, DD58, DD59, DD60, DD61, DD62</w:t>
+              <w:t>realiza una validación automática del formulario llenado [</w:t>
+            </w:r>
+            <w:r>
+              <w:rPr>
+                <w:rFonts w:ascii="Times New Roman" w:eastAsia="Arial" w:hAnsi="Times New Roman" w:cs="Times New Roman"/>
+              </w:rPr>
+              <w:t>DDEMP-04, DDEMP-05, DDEMP-06, DDEMP-07, DDEMP-08, DDEMP-09, DDEMP-10, DDEMP-13</w:t>
             </w:r>
             <w:r>
               <w:rPr>
@@ -8082,6 +8338,7 @@
                 <w:b/>
                 <w:bCs/>
               </w:rPr>
+              <w:lastRenderedPageBreak/>
               <w:t>Excepciones:</w:t>
             </w:r>
           </w:p>
@@ -8930,6 +9187,103 @@
           <w:szCs w:val="24"/>
         </w:rPr>
         <w:lastRenderedPageBreak/>
+        <w:t xml:space="preserve">Diagrama de </w:t>
+      </w:r>
+      <w:r>
+        <w:rPr>
+          <w:rFonts w:ascii="Times New Roman" w:hAnsi="Times New Roman" w:cs="Times New Roman"/>
+          <w:b/>
+          <w:bCs/>
+          <w:sz w:val="24"/>
+          <w:szCs w:val="24"/>
+        </w:rPr>
+        <w:t>Secuencia</w:t>
+      </w:r>
+      <w:r>
+        <w:rPr>
+          <w:rFonts w:ascii="Times New Roman" w:hAnsi="Times New Roman" w:cs="Times New Roman"/>
+          <w:b/>
+          <w:bCs/>
+          <w:sz w:val="24"/>
+          <w:szCs w:val="24"/>
+        </w:rPr>
+        <w:t xml:space="preserve"> del CU-03 “Actualizar empleado”</w:t>
+      </w:r>
+    </w:p>
+    <w:p>
+      <w:r>
+        <w:rPr>
+          <w:noProof/>
+        </w:rPr>
+        <w:drawing>
+          <wp:inline distT="0" distB="0" distL="0" distR="0" wp14:anchorId="45F16BF7" wp14:editId="61AE0EEB">
+            <wp:extent cx="4572000" cy="7945408"/>
+            <wp:effectExtent l="0" t="0" r="0" b="0"/>
+            <wp:docPr id="4" name="Imagen 4"/>
+            <wp:cNvGraphicFramePr>
+              <a:graphicFrameLocks xmlns:a="http://schemas.openxmlformats.org/drawingml/2006/main" noChangeAspect="1"/>
+            </wp:cNvGraphicFramePr>
+            <a:graphic xmlns:a="http://schemas.openxmlformats.org/drawingml/2006/main">
+              <a:graphicData uri="http://schemas.openxmlformats.org/drawingml/2006/picture">
+                <pic:pic xmlns:pic="http://schemas.openxmlformats.org/drawingml/2006/picture">
+                  <pic:nvPicPr>
+                    <pic:cNvPr id="0" name="Picture 1"/>
+                    <pic:cNvPicPr>
+                      <a:picLocks noChangeAspect="1" noChangeArrowheads="1"/>
+                    </pic:cNvPicPr>
+                  </pic:nvPicPr>
+                  <pic:blipFill>
+                    <a:blip r:embed="rId21" cstate="print">
+                      <a:extLst>
+                        <a:ext uri="{28A0092B-C50C-407E-A947-70E740481C1C}">
+                          <a14:useLocalDpi xmlns:a14="http://schemas.microsoft.com/office/drawing/2010/main" val="0"/>
+                        </a:ext>
+                      </a:extLst>
+                    </a:blip>
+                    <a:srcRect/>
+                    <a:stretch>
+                      <a:fillRect/>
+                    </a:stretch>
+                  </pic:blipFill>
+                  <pic:spPr bwMode="auto">
+                    <a:xfrm>
+                      <a:off x="0" y="0"/>
+                      <a:ext cx="4580122" cy="7959523"/>
+                    </a:xfrm>
+                    <a:prstGeom prst="rect">
+                      <a:avLst/>
+                    </a:prstGeom>
+                    <a:noFill/>
+                    <a:ln>
+                      <a:noFill/>
+                    </a:ln>
+                  </pic:spPr>
+                </pic:pic>
+              </a:graphicData>
+            </a:graphic>
+          </wp:inline>
+        </w:drawing>
+      </w:r>
+    </w:p>
+    <w:p>
+      <w:pPr>
+        <w:rPr>
+          <w:rFonts w:ascii="Times New Roman" w:hAnsi="Times New Roman" w:cs="Times New Roman"/>
+          <w:b/>
+          <w:bCs/>
+          <w:sz w:val="24"/>
+          <w:szCs w:val="24"/>
+        </w:rPr>
+      </w:pPr>
+      <w:r>
+        <w:rPr>
+          <w:rFonts w:ascii="Times New Roman" w:hAnsi="Times New Roman" w:cs="Times New Roman"/>
+          <w:b/>
+          <w:bCs/>
+          <w:sz w:val="24"/>
+          <w:szCs w:val="24"/>
+        </w:rPr>
+        <w:lastRenderedPageBreak/>
         <w:t>Descripción del CU-04 “Eliminar empleado”</w:t>
       </w:r>
     </w:p>
@@ -10658,83 +11012,6 @@
                 <pic:pic xmlns:pic="http://schemas.openxmlformats.org/drawingml/2006/picture">
                   <pic:nvPicPr>
                     <pic:cNvPr id="29" name="Imagen 29" descr="Captura de pantalla de un teléfono celular&#10;&#10;Descripción generada automáticamente"/>
-                    <pic:cNvPicPr/>
-                  </pic:nvPicPr>
-                  <pic:blipFill>
-                    <a:blip r:embed="rId21"/>
-                    <a:stretch>
-                      <a:fillRect/>
-                    </a:stretch>
-                  </pic:blipFill>
-                  <pic:spPr>
-                    <a:xfrm>
-                      <a:off x="0" y="0"/>
-                      <a:ext cx="4554000" cy="3278695"/>
-                    </a:xfrm>
-                    <a:prstGeom prst="rect">
-                      <a:avLst/>
-                    </a:prstGeom>
-                  </pic:spPr>
-                </pic:pic>
-              </a:graphicData>
-            </a:graphic>
-          </wp:inline>
-        </w:drawing>
-      </w:r>
-    </w:p>
-    <w:p>
-      <w:pPr>
-        <w:rPr>
-          <w:rFonts w:ascii="Times New Roman" w:hAnsi="Times New Roman" w:cs="Times New Roman"/>
-          <w:b/>
-          <w:bCs/>
-          <w:sz w:val="24"/>
-          <w:szCs w:val="24"/>
-        </w:rPr>
-      </w:pPr>
-      <w:r>
-        <w:rPr>
-          <w:rFonts w:ascii="Times New Roman" w:hAnsi="Times New Roman" w:cs="Times New Roman"/>
-          <w:b/>
-          <w:bCs/>
-          <w:sz w:val="24"/>
-          <w:szCs w:val="24"/>
-        </w:rPr>
-        <w:t>Paso 5 del Flujo Normal</w:t>
-      </w:r>
-    </w:p>
-    <w:p>
-      <w:pPr>
-        <w:rPr>
-          <w:rFonts w:ascii="Times New Roman" w:hAnsi="Times New Roman" w:cs="Times New Roman"/>
-          <w:b/>
-          <w:bCs/>
-          <w:sz w:val="24"/>
-          <w:szCs w:val="24"/>
-        </w:rPr>
-      </w:pPr>
-      <w:r>
-        <w:rPr>
-          <w:rFonts w:ascii="Times New Roman" w:hAnsi="Times New Roman" w:cs="Times New Roman"/>
-          <w:b/>
-          <w:bCs/>
-          <w:noProof/>
-          <w:sz w:val="24"/>
-          <w:szCs w:val="24"/>
-        </w:rPr>
-        <w:drawing>
-          <wp:inline distT="0" distB="0" distL="0" distR="0" wp14:anchorId="19168E02" wp14:editId="765E6B63">
-            <wp:extent cx="4554000" cy="3278695"/>
-            <wp:effectExtent l="0" t="0" r="0" b="0"/>
-            <wp:docPr id="30" name="Imagen 30" descr="Captura de pantalla de un celular&#10;&#10;Descripción generada automáticamente"/>
-            <wp:cNvGraphicFramePr>
-              <a:graphicFrameLocks xmlns:a="http://schemas.openxmlformats.org/drawingml/2006/main" noChangeAspect="1"/>
-            </wp:cNvGraphicFramePr>
-            <a:graphic xmlns:a="http://schemas.openxmlformats.org/drawingml/2006/main">
-              <a:graphicData uri="http://schemas.openxmlformats.org/drawingml/2006/picture">
-                <pic:pic xmlns:pic="http://schemas.openxmlformats.org/drawingml/2006/picture">
-                  <pic:nvPicPr>
-                    <pic:cNvPr id="30" name="Imagen 30" descr="Captura de pantalla de un celular&#10;&#10;Descripción generada automáticamente"/>
                     <pic:cNvPicPr/>
                   </pic:nvPicPr>
                   <pic:blipFill>
@@ -10769,6 +11046,83 @@
           <w:szCs w:val="24"/>
         </w:rPr>
       </w:pPr>
+      <w:r>
+        <w:rPr>
+          <w:rFonts w:ascii="Times New Roman" w:hAnsi="Times New Roman" w:cs="Times New Roman"/>
+          <w:b/>
+          <w:bCs/>
+          <w:sz w:val="24"/>
+          <w:szCs w:val="24"/>
+        </w:rPr>
+        <w:t>Paso 5 del Flujo Normal</w:t>
+      </w:r>
+    </w:p>
+    <w:p>
+      <w:pPr>
+        <w:rPr>
+          <w:rFonts w:ascii="Times New Roman" w:hAnsi="Times New Roman" w:cs="Times New Roman"/>
+          <w:b/>
+          <w:bCs/>
+          <w:sz w:val="24"/>
+          <w:szCs w:val="24"/>
+        </w:rPr>
+      </w:pPr>
+      <w:r>
+        <w:rPr>
+          <w:rFonts w:ascii="Times New Roman" w:hAnsi="Times New Roman" w:cs="Times New Roman"/>
+          <w:b/>
+          <w:bCs/>
+          <w:noProof/>
+          <w:sz w:val="24"/>
+          <w:szCs w:val="24"/>
+        </w:rPr>
+        <w:drawing>
+          <wp:inline distT="0" distB="0" distL="0" distR="0" wp14:anchorId="19168E02" wp14:editId="765E6B63">
+            <wp:extent cx="4554000" cy="3278695"/>
+            <wp:effectExtent l="0" t="0" r="0" b="0"/>
+            <wp:docPr id="30" name="Imagen 30" descr="Captura de pantalla de un celular&#10;&#10;Descripción generada automáticamente"/>
+            <wp:cNvGraphicFramePr>
+              <a:graphicFrameLocks xmlns:a="http://schemas.openxmlformats.org/drawingml/2006/main" noChangeAspect="1"/>
+            </wp:cNvGraphicFramePr>
+            <a:graphic xmlns:a="http://schemas.openxmlformats.org/drawingml/2006/main">
+              <a:graphicData uri="http://schemas.openxmlformats.org/drawingml/2006/picture">
+                <pic:pic xmlns:pic="http://schemas.openxmlformats.org/drawingml/2006/picture">
+                  <pic:nvPicPr>
+                    <pic:cNvPr id="30" name="Imagen 30" descr="Captura de pantalla de un celular&#10;&#10;Descripción generada automáticamente"/>
+                    <pic:cNvPicPr/>
+                  </pic:nvPicPr>
+                  <pic:blipFill>
+                    <a:blip r:embed="rId23"/>
+                    <a:stretch>
+                      <a:fillRect/>
+                    </a:stretch>
+                  </pic:blipFill>
+                  <pic:spPr>
+                    <a:xfrm>
+                      <a:off x="0" y="0"/>
+                      <a:ext cx="4554000" cy="3278695"/>
+                    </a:xfrm>
+                    <a:prstGeom prst="rect">
+                      <a:avLst/>
+                    </a:prstGeom>
+                  </pic:spPr>
+                </pic:pic>
+              </a:graphicData>
+            </a:graphic>
+          </wp:inline>
+        </w:drawing>
+      </w:r>
+    </w:p>
+    <w:p>
+      <w:pPr>
+        <w:rPr>
+          <w:rFonts w:ascii="Times New Roman" w:hAnsi="Times New Roman" w:cs="Times New Roman"/>
+          <w:b/>
+          <w:bCs/>
+          <w:sz w:val="24"/>
+          <w:szCs w:val="24"/>
+        </w:rPr>
+      </w:pPr>
     </w:p>
     <w:p>
       <w:pPr>
@@ -10826,7 +11180,7 @@
                     </pic:cNvPicPr>
                   </pic:nvPicPr>
                   <pic:blipFill>
-                    <a:blip r:embed="rId23">
+                    <a:blip r:embed="rId24">
                       <a:extLst>
                         <a:ext uri="{28A0092B-C50C-407E-A947-70E740481C1C}">
                           <a14:useLocalDpi xmlns:a14="http://schemas.microsoft.com/office/drawing/2010/main" val="0"/>
@@ -10890,6 +11244,109 @@
           <w:szCs w:val="24"/>
         </w:rPr>
         <w:lastRenderedPageBreak/>
+        <w:t xml:space="preserve">Diagrama de </w:t>
+      </w:r>
+      <w:r>
+        <w:rPr>
+          <w:rFonts w:ascii="Times New Roman" w:hAnsi="Times New Roman" w:cs="Times New Roman"/>
+          <w:b/>
+          <w:bCs/>
+          <w:sz w:val="24"/>
+          <w:szCs w:val="24"/>
+        </w:rPr>
+        <w:t>Secuencia</w:t>
+      </w:r>
+      <w:r>
+        <w:rPr>
+          <w:rFonts w:ascii="Times New Roman" w:hAnsi="Times New Roman" w:cs="Times New Roman"/>
+          <w:b/>
+          <w:bCs/>
+          <w:sz w:val="24"/>
+          <w:szCs w:val="24"/>
+        </w:rPr>
+        <w:t xml:space="preserve"> del CU-04 “Eliminar empleado”</w:t>
+      </w:r>
+    </w:p>
+    <w:p>
+      <w:r>
+        <w:rPr>
+          <w:noProof/>
+        </w:rPr>
+        <w:drawing>
+          <wp:inline distT="0" distB="0" distL="0" distR="0" wp14:anchorId="10EAF0BF" wp14:editId="755B7DC9">
+            <wp:extent cx="5612130" cy="6125845"/>
+            <wp:effectExtent l="0" t="0" r="7620" b="8255"/>
+            <wp:docPr id="14" name="Imagen 14"/>
+            <wp:cNvGraphicFramePr>
+              <a:graphicFrameLocks xmlns:a="http://schemas.openxmlformats.org/drawingml/2006/main" noChangeAspect="1"/>
+            </wp:cNvGraphicFramePr>
+            <a:graphic xmlns:a="http://schemas.openxmlformats.org/drawingml/2006/main">
+              <a:graphicData uri="http://schemas.openxmlformats.org/drawingml/2006/picture">
+                <pic:pic xmlns:pic="http://schemas.openxmlformats.org/drawingml/2006/picture">
+                  <pic:nvPicPr>
+                    <pic:cNvPr id="0" name="Picture 3"/>
+                    <pic:cNvPicPr>
+                      <a:picLocks noChangeAspect="1" noChangeArrowheads="1"/>
+                    </pic:cNvPicPr>
+                  </pic:nvPicPr>
+                  <pic:blipFill>
+                    <a:blip r:embed="rId25" cstate="print">
+                      <a:extLst>
+                        <a:ext uri="{28A0092B-C50C-407E-A947-70E740481C1C}">
+                          <a14:useLocalDpi xmlns:a14="http://schemas.microsoft.com/office/drawing/2010/main" val="0"/>
+                        </a:ext>
+                      </a:extLst>
+                    </a:blip>
+                    <a:srcRect/>
+                    <a:stretch>
+                      <a:fillRect/>
+                    </a:stretch>
+                  </pic:blipFill>
+                  <pic:spPr bwMode="auto">
+                    <a:xfrm>
+                      <a:off x="0" y="0"/>
+                      <a:ext cx="5612130" cy="6125845"/>
+                    </a:xfrm>
+                    <a:prstGeom prst="rect">
+                      <a:avLst/>
+                    </a:prstGeom>
+                    <a:noFill/>
+                    <a:ln>
+                      <a:noFill/>
+                    </a:ln>
+                  </pic:spPr>
+                </pic:pic>
+              </a:graphicData>
+            </a:graphic>
+          </wp:inline>
+        </w:drawing>
+      </w:r>
+    </w:p>
+    <w:p/>
+    <w:p/>
+    <w:p/>
+    <w:p/>
+    <w:p/>
+    <w:p/>
+    <w:p>
+      <w:pPr>
+        <w:rPr>
+          <w:rFonts w:ascii="Times New Roman" w:hAnsi="Times New Roman" w:cs="Times New Roman"/>
+          <w:b/>
+          <w:bCs/>
+          <w:sz w:val="24"/>
+          <w:szCs w:val="24"/>
+        </w:rPr>
+      </w:pPr>
+      <w:r>
+        <w:rPr>
+          <w:rFonts w:ascii="Times New Roman" w:hAnsi="Times New Roman" w:cs="Times New Roman"/>
+          <w:b/>
+          <w:bCs/>
+          <w:sz w:val="24"/>
+          <w:szCs w:val="24"/>
+        </w:rPr>
+        <w:lastRenderedPageBreak/>
         <w:t>Descripción del CU-05 “Consultar cliente”</w:t>
       </w:r>
     </w:p>
@@ -11856,7 +12313,61 @@
               <w:rPr>
                 <w:rFonts w:ascii="Times New Roman" w:eastAsiaTheme="minorEastAsia" w:hAnsi="Times New Roman" w:cs="Times New Roman"/>
               </w:rPr>
-              <w:t xml:space="preserve"> [DD64, DD65, DD66] y ejecuta la búsqueda</w:t>
+              <w:t xml:space="preserve"> [DD</w:t>
+            </w:r>
+            <w:r>
+              <w:rPr>
+                <w:rFonts w:ascii="Times New Roman" w:eastAsiaTheme="minorEastAsia" w:hAnsi="Times New Roman" w:cs="Times New Roman"/>
+              </w:rPr>
+              <w:t>CLI-01</w:t>
+            </w:r>
+            <w:r>
+              <w:rPr>
+                <w:rFonts w:ascii="Times New Roman" w:eastAsiaTheme="minorEastAsia" w:hAnsi="Times New Roman" w:cs="Times New Roman"/>
+              </w:rPr>
+              <w:t>,</w:t>
+            </w:r>
+            <w:r>
+              <w:rPr>
+                <w:rFonts w:ascii="Times New Roman" w:eastAsiaTheme="minorEastAsia" w:hAnsi="Times New Roman" w:cs="Times New Roman"/>
+              </w:rPr>
+              <w:t xml:space="preserve"> </w:t>
+            </w:r>
+            <w:r>
+              <w:rPr>
+                <w:rFonts w:ascii="Times New Roman" w:eastAsiaTheme="minorEastAsia" w:hAnsi="Times New Roman" w:cs="Times New Roman"/>
+              </w:rPr>
+              <w:t>DDCLI</w:t>
+            </w:r>
+            <w:r>
+              <w:rPr>
+                <w:rFonts w:ascii="Times New Roman" w:eastAsiaTheme="minorEastAsia" w:hAnsi="Times New Roman" w:cs="Times New Roman"/>
+              </w:rPr>
+              <w:t>-02</w:t>
+            </w:r>
+            <w:r>
+              <w:rPr>
+                <w:rFonts w:ascii="Times New Roman" w:eastAsiaTheme="minorEastAsia" w:hAnsi="Times New Roman" w:cs="Times New Roman"/>
+              </w:rPr>
+              <w:t xml:space="preserve">, </w:t>
+            </w:r>
+            <w:r>
+              <w:rPr>
+                <w:rFonts w:ascii="Times New Roman" w:eastAsiaTheme="minorEastAsia" w:hAnsi="Times New Roman" w:cs="Times New Roman"/>
+              </w:rPr>
+              <w:t>DDCLI-</w:t>
+            </w:r>
+            <w:r>
+              <w:rPr>
+                <w:rFonts w:ascii="Times New Roman" w:eastAsiaTheme="minorEastAsia" w:hAnsi="Times New Roman" w:cs="Times New Roman"/>
+              </w:rPr>
+              <w:t>03</w:t>
+            </w:r>
+            <w:r>
+              <w:rPr>
+                <w:rFonts w:ascii="Times New Roman" w:eastAsiaTheme="minorEastAsia" w:hAnsi="Times New Roman" w:cs="Times New Roman"/>
+              </w:rPr>
+              <w:t>] y ejecuta la búsqueda</w:t>
             </w:r>
             <w:r>
               <w:rPr>
@@ -11973,6 +12484,12 @@
                 <w:rFonts w:ascii="Times New Roman" w:eastAsia="Arial" w:hAnsi="Times New Roman" w:cs="Times New Roman"/>
               </w:rPr>
               <w:t>(ver FA-05)</w:t>
+            </w:r>
+            <w:r>
+              <w:rPr>
+                <w:rFonts w:ascii="Times New Roman" w:eastAsia="Arial" w:hAnsi="Times New Roman" w:cs="Times New Roman"/>
+              </w:rPr>
+              <w:t xml:space="preserve"> </w:t>
             </w:r>
             <w:r>
               <w:rPr>
@@ -12983,6 +13500,7 @@
                 <w:b/>
                 <w:bCs/>
               </w:rPr>
+              <w:lastRenderedPageBreak/>
               <w:t>Excepciones:</w:t>
             </w:r>
           </w:p>
@@ -13381,86 +13899,134 @@
     </w:tbl>
     <w:p>
       <w:pPr>
-        <w:tabs>
-          <w:tab w:val="left" w:pos="1318"/>
-        </w:tabs>
+        <w:rPr>
+          <w:rFonts w:ascii="Times New Roman" w:hAnsi="Times New Roman" w:cs="Times New Roman"/>
+          <w:b/>
+          <w:bCs/>
+          <w:sz w:val="24"/>
+          <w:szCs w:val="24"/>
+        </w:rPr>
       </w:pPr>
     </w:p>
     <w:p>
       <w:pPr>
-        <w:tabs>
-          <w:tab w:val="left" w:pos="1318"/>
-        </w:tabs>
+        <w:rPr>
+          <w:rFonts w:ascii="Times New Roman" w:hAnsi="Times New Roman" w:cs="Times New Roman"/>
+          <w:b/>
+          <w:bCs/>
+          <w:sz w:val="24"/>
+          <w:szCs w:val="24"/>
+        </w:rPr>
       </w:pPr>
     </w:p>
     <w:p>
       <w:pPr>
-        <w:tabs>
-          <w:tab w:val="left" w:pos="1318"/>
-        </w:tabs>
+        <w:rPr>
+          <w:rFonts w:ascii="Times New Roman" w:hAnsi="Times New Roman" w:cs="Times New Roman"/>
+          <w:b/>
+          <w:bCs/>
+          <w:sz w:val="24"/>
+          <w:szCs w:val="24"/>
+        </w:rPr>
       </w:pPr>
     </w:p>
     <w:p>
       <w:pPr>
-        <w:tabs>
-          <w:tab w:val="left" w:pos="1318"/>
-        </w:tabs>
+        <w:rPr>
+          <w:rFonts w:ascii="Times New Roman" w:hAnsi="Times New Roman" w:cs="Times New Roman"/>
+          <w:b/>
+          <w:bCs/>
+          <w:sz w:val="24"/>
+          <w:szCs w:val="24"/>
+        </w:rPr>
       </w:pPr>
     </w:p>
     <w:p>
       <w:pPr>
-        <w:tabs>
-          <w:tab w:val="left" w:pos="1318"/>
-        </w:tabs>
+        <w:rPr>
+          <w:rFonts w:ascii="Times New Roman" w:hAnsi="Times New Roman" w:cs="Times New Roman"/>
+          <w:b/>
+          <w:bCs/>
+          <w:sz w:val="24"/>
+          <w:szCs w:val="24"/>
+        </w:rPr>
       </w:pPr>
     </w:p>
     <w:p>
       <w:pPr>
-        <w:tabs>
-          <w:tab w:val="left" w:pos="1318"/>
-        </w:tabs>
+        <w:rPr>
+          <w:rFonts w:ascii="Times New Roman" w:hAnsi="Times New Roman" w:cs="Times New Roman"/>
+          <w:b/>
+          <w:bCs/>
+          <w:sz w:val="24"/>
+          <w:szCs w:val="24"/>
+        </w:rPr>
       </w:pPr>
     </w:p>
     <w:p>
       <w:pPr>
-        <w:tabs>
-          <w:tab w:val="left" w:pos="1318"/>
-        </w:tabs>
+        <w:rPr>
+          <w:rFonts w:ascii="Times New Roman" w:hAnsi="Times New Roman" w:cs="Times New Roman"/>
+          <w:b/>
+          <w:bCs/>
+          <w:sz w:val="24"/>
+          <w:szCs w:val="24"/>
+        </w:rPr>
       </w:pPr>
     </w:p>
     <w:p>
       <w:pPr>
-        <w:tabs>
-          <w:tab w:val="left" w:pos="1318"/>
-        </w:tabs>
+        <w:rPr>
+          <w:rFonts w:ascii="Times New Roman" w:hAnsi="Times New Roman" w:cs="Times New Roman"/>
+          <w:b/>
+          <w:bCs/>
+          <w:sz w:val="24"/>
+          <w:szCs w:val="24"/>
+        </w:rPr>
       </w:pPr>
     </w:p>
     <w:p>
       <w:pPr>
-        <w:tabs>
-          <w:tab w:val="left" w:pos="1318"/>
-        </w:tabs>
+        <w:rPr>
+          <w:rFonts w:ascii="Times New Roman" w:hAnsi="Times New Roman" w:cs="Times New Roman"/>
+          <w:b/>
+          <w:bCs/>
+          <w:sz w:val="24"/>
+          <w:szCs w:val="24"/>
+        </w:rPr>
       </w:pPr>
     </w:p>
     <w:p>
       <w:pPr>
-        <w:tabs>
-          <w:tab w:val="left" w:pos="1318"/>
-        </w:tabs>
+        <w:rPr>
+          <w:rFonts w:ascii="Times New Roman" w:hAnsi="Times New Roman" w:cs="Times New Roman"/>
+          <w:b/>
+          <w:bCs/>
+          <w:sz w:val="24"/>
+          <w:szCs w:val="24"/>
+        </w:rPr>
       </w:pPr>
     </w:p>
     <w:p>
       <w:pPr>
-        <w:tabs>
-          <w:tab w:val="left" w:pos="1318"/>
-        </w:tabs>
+        <w:rPr>
+          <w:rFonts w:ascii="Times New Roman" w:hAnsi="Times New Roman" w:cs="Times New Roman"/>
+          <w:b/>
+          <w:bCs/>
+          <w:sz w:val="24"/>
+          <w:szCs w:val="24"/>
+        </w:rPr>
       </w:pPr>
     </w:p>
     <w:p>
       <w:pPr>
-        <w:tabs>
-          <w:tab w:val="left" w:pos="1318"/>
-        </w:tabs>
+        <w:rPr>
+          <w:rFonts w:ascii="Times New Roman" w:hAnsi="Times New Roman" w:cs="Times New Roman"/>
+          <w:b/>
+          <w:bCs/>
+          <w:sz w:val="24"/>
+          <w:szCs w:val="24"/>
+        </w:rPr>
       </w:pPr>
     </w:p>
     <w:p>
@@ -13538,183 +14104,6 @@
                 <pic:pic xmlns:pic="http://schemas.openxmlformats.org/drawingml/2006/picture">
                   <pic:nvPicPr>
                     <pic:cNvPr id="45" name="Imagen 45" descr="Captura de pantalla de un celular&#10;&#10;Descripción generada automáticamente"/>
-                    <pic:cNvPicPr/>
-                  </pic:nvPicPr>
-                  <pic:blipFill>
-                    <a:blip r:embed="rId24"/>
-                    <a:stretch>
-                      <a:fillRect/>
-                    </a:stretch>
-                  </pic:blipFill>
-                  <pic:spPr>
-                    <a:xfrm>
-                      <a:off x="0" y="0"/>
-                      <a:ext cx="4554000" cy="3278695"/>
-                    </a:xfrm>
-                    <a:prstGeom prst="rect">
-                      <a:avLst/>
-                    </a:prstGeom>
-                  </pic:spPr>
-                </pic:pic>
-              </a:graphicData>
-            </a:graphic>
-          </wp:inline>
-        </w:drawing>
-      </w:r>
-    </w:p>
-    <w:p>
-      <w:pPr>
-        <w:rPr>
-          <w:rFonts w:ascii="Times New Roman" w:hAnsi="Times New Roman" w:cs="Times New Roman"/>
-          <w:b/>
-          <w:bCs/>
-          <w:sz w:val="24"/>
-          <w:szCs w:val="24"/>
-        </w:rPr>
-      </w:pPr>
-    </w:p>
-    <w:p>
-      <w:pPr>
-        <w:rPr>
-          <w:rFonts w:ascii="Times New Roman" w:hAnsi="Times New Roman" w:cs="Times New Roman"/>
-          <w:b/>
-          <w:bCs/>
-          <w:sz w:val="24"/>
-          <w:szCs w:val="24"/>
-        </w:rPr>
-      </w:pPr>
-      <w:r>
-        <w:rPr>
-          <w:rFonts w:ascii="Times New Roman" w:hAnsi="Times New Roman" w:cs="Times New Roman"/>
-          <w:b/>
-          <w:bCs/>
-          <w:sz w:val="24"/>
-          <w:szCs w:val="24"/>
-        </w:rPr>
-        <w:t>Paso 2 del Flujo Normal</w:t>
-      </w:r>
-    </w:p>
-    <w:p>
-      <w:pPr>
-        <w:rPr>
-          <w:rFonts w:ascii="Times New Roman" w:hAnsi="Times New Roman" w:cs="Times New Roman"/>
-          <w:b/>
-          <w:bCs/>
-          <w:sz w:val="24"/>
-          <w:szCs w:val="24"/>
-        </w:rPr>
-      </w:pPr>
-      <w:r>
-        <w:rPr>
-          <w:rFonts w:ascii="Times New Roman" w:hAnsi="Times New Roman" w:cs="Times New Roman"/>
-          <w:b/>
-          <w:bCs/>
-          <w:noProof/>
-          <w:sz w:val="24"/>
-          <w:szCs w:val="24"/>
-        </w:rPr>
-        <w:drawing>
-          <wp:inline distT="0" distB="0" distL="0" distR="0" wp14:anchorId="56E34EE3" wp14:editId="519D12C3">
-            <wp:extent cx="4554000" cy="3278695"/>
-            <wp:effectExtent l="0" t="0" r="0" b="0"/>
-            <wp:docPr id="46" name="Imagen 46" descr="Interfaz de usuario gráfica, Aplicación, Sitio web&#10;&#10;Descripción generada automáticamente"/>
-            <wp:cNvGraphicFramePr>
-              <a:graphicFrameLocks xmlns:a="http://schemas.openxmlformats.org/drawingml/2006/main" noChangeAspect="1"/>
-            </wp:cNvGraphicFramePr>
-            <a:graphic xmlns:a="http://schemas.openxmlformats.org/drawingml/2006/main">
-              <a:graphicData uri="http://schemas.openxmlformats.org/drawingml/2006/picture">
-                <pic:pic xmlns:pic="http://schemas.openxmlformats.org/drawingml/2006/picture">
-                  <pic:nvPicPr>
-                    <pic:cNvPr id="46" name="Imagen 46" descr="Interfaz de usuario gráfica, Aplicación, Sitio web&#10;&#10;Descripción generada automáticamente"/>
-                    <pic:cNvPicPr/>
-                  </pic:nvPicPr>
-                  <pic:blipFill>
-                    <a:blip r:embed="rId25"/>
-                    <a:stretch>
-                      <a:fillRect/>
-                    </a:stretch>
-                  </pic:blipFill>
-                  <pic:spPr>
-                    <a:xfrm>
-                      <a:off x="0" y="0"/>
-                      <a:ext cx="4554000" cy="3278695"/>
-                    </a:xfrm>
-                    <a:prstGeom prst="rect">
-                      <a:avLst/>
-                    </a:prstGeom>
-                  </pic:spPr>
-                </pic:pic>
-              </a:graphicData>
-            </a:graphic>
-          </wp:inline>
-        </w:drawing>
-      </w:r>
-    </w:p>
-    <w:p>
-      <w:pPr>
-        <w:rPr>
-          <w:rFonts w:ascii="Times New Roman" w:hAnsi="Times New Roman" w:cs="Times New Roman"/>
-          <w:b/>
-          <w:bCs/>
-          <w:sz w:val="24"/>
-          <w:szCs w:val="24"/>
-        </w:rPr>
-      </w:pPr>
-    </w:p>
-    <w:p>
-      <w:pPr>
-        <w:rPr>
-          <w:rFonts w:ascii="Times New Roman" w:hAnsi="Times New Roman" w:cs="Times New Roman"/>
-          <w:b/>
-          <w:bCs/>
-          <w:sz w:val="24"/>
-          <w:szCs w:val="24"/>
-        </w:rPr>
-      </w:pPr>
-      <w:r>
-        <w:rPr>
-          <w:rFonts w:ascii="Times New Roman" w:hAnsi="Times New Roman" w:cs="Times New Roman"/>
-          <w:b/>
-          <w:bCs/>
-          <w:sz w:val="24"/>
-          <w:szCs w:val="24"/>
-        </w:rPr>
-        <w:lastRenderedPageBreak/>
-        <w:t>Paso 5 del Flujo Normal</w:t>
-      </w:r>
-    </w:p>
-    <w:p>
-      <w:pPr>
-        <w:rPr>
-          <w:rFonts w:ascii="Times New Roman" w:hAnsi="Times New Roman" w:cs="Times New Roman"/>
-          <w:b/>
-          <w:bCs/>
-          <w:sz w:val="24"/>
-          <w:szCs w:val="24"/>
-        </w:rPr>
-      </w:pPr>
-      <w:r>
-        <w:rPr>
-          <w:rFonts w:ascii="Times New Roman" w:hAnsi="Times New Roman" w:cs="Times New Roman"/>
-          <w:b/>
-          <w:bCs/>
-          <w:noProof/>
-          <w:sz w:val="24"/>
-          <w:szCs w:val="24"/>
-        </w:rPr>
-        <w:drawing>
-          <wp:inline distT="0" distB="0" distL="0" distR="0" wp14:anchorId="494E1F40" wp14:editId="00AA0879">
-            <wp:extent cx="4554000" cy="3278695"/>
-            <wp:effectExtent l="0" t="0" r="0" b="0"/>
-            <wp:docPr id="48" name="Imagen 48" descr="Captura de pantalla de un celular&#10;&#10;Descripción generada automáticamente"/>
-            <wp:cNvGraphicFramePr>
-              <a:graphicFrameLocks xmlns:a="http://schemas.openxmlformats.org/drawingml/2006/main" noChangeAspect="1"/>
-            </wp:cNvGraphicFramePr>
-            <a:graphic xmlns:a="http://schemas.openxmlformats.org/drawingml/2006/main">
-              <a:graphicData uri="http://schemas.openxmlformats.org/drawingml/2006/picture">
-                <pic:pic xmlns:pic="http://schemas.openxmlformats.org/drawingml/2006/picture">
-                  <pic:nvPicPr>
-                    <pic:cNvPr id="48" name="Imagen 48" descr="Captura de pantalla de un celular&#10;&#10;Descripción generada automáticamente"/>
                     <pic:cNvPicPr/>
                   </pic:nvPicPr>
                   <pic:blipFill>
@@ -13768,7 +14157,7 @@
           <w:sz w:val="24"/>
           <w:szCs w:val="24"/>
         </w:rPr>
-        <w:t>Paso 7 del Flujo Normal</w:t>
+        <w:t>Paso 2 del Flujo Normal</w:t>
       </w:r>
     </w:p>
     <w:p>
@@ -13791,10 +14180,10 @@
           <w:szCs w:val="24"/>
         </w:rPr>
         <w:drawing>
-          <wp:inline distT="0" distB="0" distL="0" distR="0" wp14:anchorId="54491DF1" wp14:editId="74A5C8BE">
+          <wp:inline distT="0" distB="0" distL="0" distR="0" wp14:anchorId="56E34EE3" wp14:editId="519D12C3">
             <wp:extent cx="4554000" cy="3278695"/>
             <wp:effectExtent l="0" t="0" r="0" b="0"/>
-            <wp:docPr id="49" name="Imagen 49" descr="Interfaz de usuario gráfica&#10;&#10;Descripción generada automáticamente"/>
+            <wp:docPr id="46" name="Imagen 46" descr="Interfaz de usuario gráfica, Aplicación, Sitio web&#10;&#10;Descripción generada automáticamente"/>
             <wp:cNvGraphicFramePr>
               <a:graphicFrameLocks xmlns:a="http://schemas.openxmlformats.org/drawingml/2006/main" noChangeAspect="1"/>
             </wp:cNvGraphicFramePr>
@@ -13802,7 +14191,7 @@
               <a:graphicData uri="http://schemas.openxmlformats.org/drawingml/2006/picture">
                 <pic:pic xmlns:pic="http://schemas.openxmlformats.org/drawingml/2006/picture">
                   <pic:nvPicPr>
-                    <pic:cNvPr id="49" name="Imagen 49" descr="Interfaz de usuario gráfica&#10;&#10;Descripción generada automáticamente"/>
+                    <pic:cNvPr id="46" name="Imagen 46" descr="Interfaz de usuario gráfica, Aplicación, Sitio web&#10;&#10;Descripción generada automáticamente"/>
                     <pic:cNvPicPr/>
                   </pic:nvPicPr>
                   <pic:blipFill>
@@ -13848,17 +14237,6 @@
           <w:szCs w:val="24"/>
         </w:rPr>
       </w:pPr>
-    </w:p>
-    <w:p>
-      <w:pPr>
-        <w:rPr>
-          <w:rFonts w:ascii="Times New Roman" w:hAnsi="Times New Roman" w:cs="Times New Roman"/>
-          <w:b/>
-          <w:bCs/>
-          <w:sz w:val="24"/>
-          <w:szCs w:val="24"/>
-        </w:rPr>
-      </w:pPr>
       <w:r>
         <w:rPr>
           <w:rFonts w:ascii="Times New Roman" w:hAnsi="Times New Roman" w:cs="Times New Roman"/>
@@ -13868,7 +14246,7 @@
           <w:szCs w:val="24"/>
         </w:rPr>
         <w:lastRenderedPageBreak/>
-        <w:t>Paso 1 del FA-05: Sin resultados de búsqueda</w:t>
+        <w:t>Paso 5 del Flujo Normal</w:t>
       </w:r>
     </w:p>
     <w:p>
@@ -13891,10 +14269,10 @@
           <w:szCs w:val="24"/>
         </w:rPr>
         <w:drawing>
-          <wp:inline distT="0" distB="0" distL="0" distR="0" wp14:anchorId="5C26F764" wp14:editId="08E9C080">
+          <wp:inline distT="0" distB="0" distL="0" distR="0" wp14:anchorId="494E1F40" wp14:editId="00AA0879">
             <wp:extent cx="4554000" cy="3278695"/>
             <wp:effectExtent l="0" t="0" r="0" b="0"/>
-            <wp:docPr id="50" name="Imagen 50" descr="Captura de pantalla de computadora&#10;&#10;Descripción generada automáticamente"/>
+            <wp:docPr id="48" name="Imagen 48" descr="Captura de pantalla de un celular&#10;&#10;Descripción generada automáticamente"/>
             <wp:cNvGraphicFramePr>
               <a:graphicFrameLocks xmlns:a="http://schemas.openxmlformats.org/drawingml/2006/main" noChangeAspect="1"/>
             </wp:cNvGraphicFramePr>
@@ -13902,7 +14280,7 @@
               <a:graphicData uri="http://schemas.openxmlformats.org/drawingml/2006/picture">
                 <pic:pic xmlns:pic="http://schemas.openxmlformats.org/drawingml/2006/picture">
                   <pic:nvPicPr>
-                    <pic:cNvPr id="50" name="Imagen 50" descr="Captura de pantalla de computadora&#10;&#10;Descripción generada automáticamente"/>
+                    <pic:cNvPr id="48" name="Imagen 48" descr="Captura de pantalla de un celular&#10;&#10;Descripción generada automáticamente"/>
                     <pic:cNvPicPr/>
                   </pic:nvPicPr>
                   <pic:blipFill>
@@ -13948,6 +14326,194 @@
           <w:szCs w:val="24"/>
         </w:rPr>
       </w:pPr>
+      <w:r>
+        <w:rPr>
+          <w:rFonts w:ascii="Times New Roman" w:hAnsi="Times New Roman" w:cs="Times New Roman"/>
+          <w:b/>
+          <w:bCs/>
+          <w:sz w:val="24"/>
+          <w:szCs w:val="24"/>
+        </w:rPr>
+        <w:t>Paso 7 del Flujo Normal</w:t>
+      </w:r>
+    </w:p>
+    <w:p>
+      <w:pPr>
+        <w:rPr>
+          <w:rFonts w:ascii="Times New Roman" w:hAnsi="Times New Roman" w:cs="Times New Roman"/>
+          <w:b/>
+          <w:bCs/>
+          <w:sz w:val="24"/>
+          <w:szCs w:val="24"/>
+        </w:rPr>
+      </w:pPr>
+      <w:r>
+        <w:rPr>
+          <w:rFonts w:ascii="Times New Roman" w:hAnsi="Times New Roman" w:cs="Times New Roman"/>
+          <w:b/>
+          <w:bCs/>
+          <w:noProof/>
+          <w:sz w:val="24"/>
+          <w:szCs w:val="24"/>
+        </w:rPr>
+        <w:drawing>
+          <wp:inline distT="0" distB="0" distL="0" distR="0" wp14:anchorId="54491DF1" wp14:editId="74A5C8BE">
+            <wp:extent cx="4554000" cy="3278695"/>
+            <wp:effectExtent l="0" t="0" r="0" b="0"/>
+            <wp:docPr id="49" name="Imagen 49" descr="Interfaz de usuario gráfica&#10;&#10;Descripción generada automáticamente"/>
+            <wp:cNvGraphicFramePr>
+              <a:graphicFrameLocks xmlns:a="http://schemas.openxmlformats.org/drawingml/2006/main" noChangeAspect="1"/>
+            </wp:cNvGraphicFramePr>
+            <a:graphic xmlns:a="http://schemas.openxmlformats.org/drawingml/2006/main">
+              <a:graphicData uri="http://schemas.openxmlformats.org/drawingml/2006/picture">
+                <pic:pic xmlns:pic="http://schemas.openxmlformats.org/drawingml/2006/picture">
+                  <pic:nvPicPr>
+                    <pic:cNvPr id="49" name="Imagen 49" descr="Interfaz de usuario gráfica&#10;&#10;Descripción generada automáticamente"/>
+                    <pic:cNvPicPr/>
+                  </pic:nvPicPr>
+                  <pic:blipFill>
+                    <a:blip r:embed="rId29"/>
+                    <a:stretch>
+                      <a:fillRect/>
+                    </a:stretch>
+                  </pic:blipFill>
+                  <pic:spPr>
+                    <a:xfrm>
+                      <a:off x="0" y="0"/>
+                      <a:ext cx="4554000" cy="3278695"/>
+                    </a:xfrm>
+                    <a:prstGeom prst="rect">
+                      <a:avLst/>
+                    </a:prstGeom>
+                  </pic:spPr>
+                </pic:pic>
+              </a:graphicData>
+            </a:graphic>
+          </wp:inline>
+        </w:drawing>
+      </w:r>
+    </w:p>
+    <w:p>
+      <w:pPr>
+        <w:rPr>
+          <w:rFonts w:ascii="Times New Roman" w:hAnsi="Times New Roman" w:cs="Times New Roman"/>
+          <w:b/>
+          <w:bCs/>
+          <w:sz w:val="24"/>
+          <w:szCs w:val="24"/>
+        </w:rPr>
+      </w:pPr>
+    </w:p>
+    <w:p>
+      <w:pPr>
+        <w:rPr>
+          <w:rFonts w:ascii="Times New Roman" w:hAnsi="Times New Roman" w:cs="Times New Roman"/>
+          <w:b/>
+          <w:bCs/>
+          <w:sz w:val="24"/>
+          <w:szCs w:val="24"/>
+        </w:rPr>
+      </w:pPr>
+    </w:p>
+    <w:p>
+      <w:pPr>
+        <w:rPr>
+          <w:rFonts w:ascii="Times New Roman" w:hAnsi="Times New Roman" w:cs="Times New Roman"/>
+          <w:b/>
+          <w:bCs/>
+          <w:sz w:val="24"/>
+          <w:szCs w:val="24"/>
+        </w:rPr>
+      </w:pPr>
+      <w:r>
+        <w:rPr>
+          <w:rFonts w:ascii="Times New Roman" w:hAnsi="Times New Roman" w:cs="Times New Roman"/>
+          <w:b/>
+          <w:bCs/>
+          <w:sz w:val="24"/>
+          <w:szCs w:val="24"/>
+        </w:rPr>
+        <w:lastRenderedPageBreak/>
+        <w:t>Paso 1 del FA-05: Sin resultados de búsqueda</w:t>
+      </w:r>
+    </w:p>
+    <w:p>
+      <w:pPr>
+        <w:rPr>
+          <w:rFonts w:ascii="Times New Roman" w:hAnsi="Times New Roman" w:cs="Times New Roman"/>
+          <w:b/>
+          <w:bCs/>
+          <w:sz w:val="24"/>
+          <w:szCs w:val="24"/>
+        </w:rPr>
+      </w:pPr>
+      <w:r>
+        <w:rPr>
+          <w:rFonts w:ascii="Times New Roman" w:hAnsi="Times New Roman" w:cs="Times New Roman"/>
+          <w:b/>
+          <w:bCs/>
+          <w:noProof/>
+          <w:sz w:val="24"/>
+          <w:szCs w:val="24"/>
+        </w:rPr>
+        <w:drawing>
+          <wp:inline distT="0" distB="0" distL="0" distR="0" wp14:anchorId="5C26F764" wp14:editId="08E9C080">
+            <wp:extent cx="4554000" cy="3278695"/>
+            <wp:effectExtent l="0" t="0" r="0" b="0"/>
+            <wp:docPr id="50" name="Imagen 50" descr="Captura de pantalla de computadora&#10;&#10;Descripción generada automáticamente"/>
+            <wp:cNvGraphicFramePr>
+              <a:graphicFrameLocks xmlns:a="http://schemas.openxmlformats.org/drawingml/2006/main" noChangeAspect="1"/>
+            </wp:cNvGraphicFramePr>
+            <a:graphic xmlns:a="http://schemas.openxmlformats.org/drawingml/2006/main">
+              <a:graphicData uri="http://schemas.openxmlformats.org/drawingml/2006/picture">
+                <pic:pic xmlns:pic="http://schemas.openxmlformats.org/drawingml/2006/picture">
+                  <pic:nvPicPr>
+                    <pic:cNvPr id="50" name="Imagen 50" descr="Captura de pantalla de computadora&#10;&#10;Descripción generada automáticamente"/>
+                    <pic:cNvPicPr/>
+                  </pic:nvPicPr>
+                  <pic:blipFill>
+                    <a:blip r:embed="rId30"/>
+                    <a:stretch>
+                      <a:fillRect/>
+                    </a:stretch>
+                  </pic:blipFill>
+                  <pic:spPr>
+                    <a:xfrm>
+                      <a:off x="0" y="0"/>
+                      <a:ext cx="4554000" cy="3278695"/>
+                    </a:xfrm>
+                    <a:prstGeom prst="rect">
+                      <a:avLst/>
+                    </a:prstGeom>
+                  </pic:spPr>
+                </pic:pic>
+              </a:graphicData>
+            </a:graphic>
+          </wp:inline>
+        </w:drawing>
+      </w:r>
+    </w:p>
+    <w:p>
+      <w:pPr>
+        <w:rPr>
+          <w:rFonts w:ascii="Times New Roman" w:hAnsi="Times New Roman" w:cs="Times New Roman"/>
+          <w:b/>
+          <w:bCs/>
+          <w:sz w:val="24"/>
+          <w:szCs w:val="24"/>
+        </w:rPr>
+      </w:pPr>
+    </w:p>
+    <w:p>
+      <w:pPr>
+        <w:rPr>
+          <w:rFonts w:ascii="Times New Roman" w:hAnsi="Times New Roman" w:cs="Times New Roman"/>
+          <w:b/>
+          <w:bCs/>
+          <w:sz w:val="24"/>
+          <w:szCs w:val="24"/>
+        </w:rPr>
+      </w:pPr>
     </w:p>
     <w:p>
       <w:pPr>
@@ -14148,7 +14714,7 @@
                     </pic:cNvPicPr>
                   </pic:nvPicPr>
                   <pic:blipFill>
-                    <a:blip r:embed="rId29">
+                    <a:blip r:embed="rId31">
                       <a:extLst>
                         <a:ext uri="{28A0092B-C50C-407E-A947-70E740481C1C}">
                           <a14:useLocalDpi xmlns:a14="http://schemas.microsoft.com/office/drawing/2010/main" val="0"/>
@@ -14275,6 +14841,272 @@
           <w:szCs w:val="24"/>
         </w:rPr>
         <w:lastRenderedPageBreak/>
+        <w:t xml:space="preserve">Diagrama de </w:t>
+      </w:r>
+      <w:r>
+        <w:rPr>
+          <w:rFonts w:ascii="Times New Roman" w:hAnsi="Times New Roman" w:cs="Times New Roman"/>
+          <w:b/>
+          <w:bCs/>
+          <w:sz w:val="24"/>
+          <w:szCs w:val="24"/>
+        </w:rPr>
+        <w:t xml:space="preserve">Secuencia </w:t>
+      </w:r>
+      <w:r>
+        <w:rPr>
+          <w:rFonts w:ascii="Times New Roman" w:hAnsi="Times New Roman" w:cs="Times New Roman"/>
+          <w:b/>
+          <w:bCs/>
+          <w:sz w:val="24"/>
+          <w:szCs w:val="24"/>
+        </w:rPr>
+        <w:t>del CU-05 “Consultar cliente”</w:t>
+      </w:r>
+    </w:p>
+    <w:p>
+      <w:pPr>
+        <w:tabs>
+          <w:tab w:val="left" w:pos="3135"/>
+          <w:tab w:val="left" w:pos="4965"/>
+        </w:tabs>
+      </w:pPr>
+    </w:p>
+    <w:p>
+      <w:pPr>
+        <w:tabs>
+          <w:tab w:val="left" w:pos="3135"/>
+          <w:tab w:val="left" w:pos="4965"/>
+        </w:tabs>
+      </w:pPr>
+    </w:p>
+    <w:p>
+      <w:pPr>
+        <w:tabs>
+          <w:tab w:val="left" w:pos="3135"/>
+          <w:tab w:val="left" w:pos="4965"/>
+        </w:tabs>
+      </w:pPr>
+    </w:p>
+    <w:p>
+      <w:pPr>
+        <w:tabs>
+          <w:tab w:val="left" w:pos="3135"/>
+          <w:tab w:val="left" w:pos="4965"/>
+        </w:tabs>
+      </w:pPr>
+    </w:p>
+    <w:p>
+      <w:pPr>
+        <w:tabs>
+          <w:tab w:val="left" w:pos="3135"/>
+          <w:tab w:val="left" w:pos="4965"/>
+        </w:tabs>
+      </w:pPr>
+    </w:p>
+    <w:p>
+      <w:pPr>
+        <w:tabs>
+          <w:tab w:val="left" w:pos="3135"/>
+          <w:tab w:val="left" w:pos="4965"/>
+        </w:tabs>
+      </w:pPr>
+    </w:p>
+    <w:p>
+      <w:pPr>
+        <w:tabs>
+          <w:tab w:val="left" w:pos="3135"/>
+          <w:tab w:val="left" w:pos="4965"/>
+        </w:tabs>
+      </w:pPr>
+    </w:p>
+    <w:p>
+      <w:pPr>
+        <w:tabs>
+          <w:tab w:val="left" w:pos="3135"/>
+          <w:tab w:val="left" w:pos="4965"/>
+        </w:tabs>
+      </w:pPr>
+    </w:p>
+    <w:p>
+      <w:pPr>
+        <w:tabs>
+          <w:tab w:val="left" w:pos="3135"/>
+          <w:tab w:val="left" w:pos="4965"/>
+        </w:tabs>
+      </w:pPr>
+    </w:p>
+    <w:p>
+      <w:pPr>
+        <w:tabs>
+          <w:tab w:val="left" w:pos="3135"/>
+          <w:tab w:val="left" w:pos="4965"/>
+        </w:tabs>
+      </w:pPr>
+    </w:p>
+    <w:p>
+      <w:pPr>
+        <w:tabs>
+          <w:tab w:val="left" w:pos="3135"/>
+          <w:tab w:val="left" w:pos="4965"/>
+        </w:tabs>
+      </w:pPr>
+    </w:p>
+    <w:p>
+      <w:pPr>
+        <w:tabs>
+          <w:tab w:val="left" w:pos="3135"/>
+          <w:tab w:val="left" w:pos="4965"/>
+        </w:tabs>
+      </w:pPr>
+    </w:p>
+    <w:p>
+      <w:pPr>
+        <w:tabs>
+          <w:tab w:val="left" w:pos="3135"/>
+          <w:tab w:val="left" w:pos="4965"/>
+        </w:tabs>
+      </w:pPr>
+    </w:p>
+    <w:p>
+      <w:pPr>
+        <w:tabs>
+          <w:tab w:val="left" w:pos="3135"/>
+          <w:tab w:val="left" w:pos="4965"/>
+        </w:tabs>
+      </w:pPr>
+    </w:p>
+    <w:p>
+      <w:pPr>
+        <w:tabs>
+          <w:tab w:val="left" w:pos="3135"/>
+          <w:tab w:val="left" w:pos="4965"/>
+        </w:tabs>
+      </w:pPr>
+    </w:p>
+    <w:p>
+      <w:pPr>
+        <w:tabs>
+          <w:tab w:val="left" w:pos="3135"/>
+          <w:tab w:val="left" w:pos="4965"/>
+        </w:tabs>
+      </w:pPr>
+    </w:p>
+    <w:p>
+      <w:pPr>
+        <w:tabs>
+          <w:tab w:val="left" w:pos="3135"/>
+          <w:tab w:val="left" w:pos="4965"/>
+        </w:tabs>
+      </w:pPr>
+    </w:p>
+    <w:p>
+      <w:pPr>
+        <w:tabs>
+          <w:tab w:val="left" w:pos="3135"/>
+          <w:tab w:val="left" w:pos="4965"/>
+        </w:tabs>
+      </w:pPr>
+    </w:p>
+    <w:p>
+      <w:pPr>
+        <w:tabs>
+          <w:tab w:val="left" w:pos="3135"/>
+          <w:tab w:val="left" w:pos="4965"/>
+        </w:tabs>
+      </w:pPr>
+    </w:p>
+    <w:p>
+      <w:pPr>
+        <w:tabs>
+          <w:tab w:val="left" w:pos="3135"/>
+          <w:tab w:val="left" w:pos="4965"/>
+        </w:tabs>
+      </w:pPr>
+    </w:p>
+    <w:p>
+      <w:pPr>
+        <w:tabs>
+          <w:tab w:val="left" w:pos="3135"/>
+          <w:tab w:val="left" w:pos="4965"/>
+        </w:tabs>
+      </w:pPr>
+    </w:p>
+    <w:p>
+      <w:pPr>
+        <w:tabs>
+          <w:tab w:val="left" w:pos="3135"/>
+          <w:tab w:val="left" w:pos="4965"/>
+        </w:tabs>
+      </w:pPr>
+    </w:p>
+    <w:p>
+      <w:pPr>
+        <w:tabs>
+          <w:tab w:val="left" w:pos="3135"/>
+          <w:tab w:val="left" w:pos="4965"/>
+        </w:tabs>
+      </w:pPr>
+    </w:p>
+    <w:p>
+      <w:pPr>
+        <w:tabs>
+          <w:tab w:val="left" w:pos="3135"/>
+          <w:tab w:val="left" w:pos="4965"/>
+        </w:tabs>
+      </w:pPr>
+    </w:p>
+    <w:p>
+      <w:pPr>
+        <w:tabs>
+          <w:tab w:val="left" w:pos="3135"/>
+          <w:tab w:val="left" w:pos="4965"/>
+        </w:tabs>
+      </w:pPr>
+    </w:p>
+    <w:p>
+      <w:pPr>
+        <w:tabs>
+          <w:tab w:val="left" w:pos="3135"/>
+          <w:tab w:val="left" w:pos="4965"/>
+        </w:tabs>
+      </w:pPr>
+    </w:p>
+    <w:p>
+      <w:pPr>
+        <w:tabs>
+          <w:tab w:val="left" w:pos="3135"/>
+          <w:tab w:val="left" w:pos="4965"/>
+        </w:tabs>
+      </w:pPr>
+    </w:p>
+    <w:p>
+      <w:pPr>
+        <w:tabs>
+          <w:tab w:val="left" w:pos="3135"/>
+          <w:tab w:val="left" w:pos="4965"/>
+        </w:tabs>
+      </w:pPr>
+    </w:p>
+    <w:p>
+      <w:pPr>
+        <w:rPr>
+          <w:rFonts w:ascii="Times New Roman" w:hAnsi="Times New Roman" w:cs="Times New Roman"/>
+          <w:b/>
+          <w:bCs/>
+          <w:sz w:val="24"/>
+          <w:szCs w:val="24"/>
+        </w:rPr>
+      </w:pPr>
+      <w:r>
+        <w:rPr>
+          <w:rFonts w:ascii="Times New Roman" w:hAnsi="Times New Roman" w:cs="Times New Roman"/>
+          <w:b/>
+          <w:bCs/>
+          <w:sz w:val="24"/>
+          <w:szCs w:val="24"/>
+        </w:rPr>
+        <w:lastRenderedPageBreak/>
         <w:t>Descripción del CU-06 “Registrar cliente”</w:t>
       </w:r>
     </w:p>
@@ -15164,97 +15996,103 @@
               <w:rPr>
                 <w:rFonts w:ascii="Times New Roman" w:eastAsia="Arial" w:hAnsi="Times New Roman" w:cs="Times New Roman"/>
               </w:rPr>
-              <w:t>del formulario llenado [DD</w:t>
-            </w:r>
-            <w:r>
-              <w:rPr>
-                <w:rFonts w:ascii="Times New Roman" w:eastAsia="Arial" w:hAnsi="Times New Roman" w:cs="Times New Roman"/>
-              </w:rPr>
-              <w:t>67</w:t>
-            </w:r>
-            <w:r>
-              <w:rPr>
-                <w:rFonts w:ascii="Times New Roman" w:eastAsia="Arial" w:hAnsi="Times New Roman" w:cs="Times New Roman"/>
-              </w:rPr>
-              <w:t>, DD</w:t>
-            </w:r>
-            <w:r>
-              <w:rPr>
-                <w:rFonts w:ascii="Times New Roman" w:eastAsia="Arial" w:hAnsi="Times New Roman" w:cs="Times New Roman"/>
-              </w:rPr>
-              <w:t>68</w:t>
-            </w:r>
-            <w:r>
-              <w:rPr>
-                <w:rFonts w:ascii="Times New Roman" w:eastAsia="Arial" w:hAnsi="Times New Roman" w:cs="Times New Roman"/>
-              </w:rPr>
-              <w:t>, DD</w:t>
-            </w:r>
-            <w:r>
-              <w:rPr>
-                <w:rFonts w:ascii="Times New Roman" w:eastAsia="Arial" w:hAnsi="Times New Roman" w:cs="Times New Roman"/>
-              </w:rPr>
-              <w:t>69</w:t>
-            </w:r>
-            <w:r>
-              <w:rPr>
-                <w:rFonts w:ascii="Times New Roman" w:eastAsia="Arial" w:hAnsi="Times New Roman" w:cs="Times New Roman"/>
-              </w:rPr>
-              <w:t>, DD</w:t>
-            </w:r>
-            <w:r>
-              <w:rPr>
-                <w:rFonts w:ascii="Times New Roman" w:eastAsia="Arial" w:hAnsi="Times New Roman" w:cs="Times New Roman"/>
-              </w:rPr>
-              <w:t>70</w:t>
-            </w:r>
-            <w:r>
-              <w:rPr>
-                <w:rFonts w:ascii="Times New Roman" w:eastAsia="Arial" w:hAnsi="Times New Roman" w:cs="Times New Roman"/>
-              </w:rPr>
-              <w:t>, DD</w:t>
-            </w:r>
-            <w:r>
-              <w:rPr>
-                <w:rFonts w:ascii="Times New Roman" w:eastAsia="Arial" w:hAnsi="Times New Roman" w:cs="Times New Roman"/>
-              </w:rPr>
-              <w:t>71</w:t>
-            </w:r>
-            <w:r>
-              <w:rPr>
-                <w:rFonts w:ascii="Times New Roman" w:eastAsia="Arial" w:hAnsi="Times New Roman" w:cs="Times New Roman"/>
-              </w:rPr>
-              <w:t>, DD7</w:t>
-            </w:r>
-            <w:r>
-              <w:rPr>
-                <w:rFonts w:ascii="Times New Roman" w:eastAsia="Arial" w:hAnsi="Times New Roman" w:cs="Times New Roman"/>
-              </w:rPr>
-              <w:t>2</w:t>
-            </w:r>
-            <w:r>
-              <w:rPr>
-                <w:rFonts w:ascii="Times New Roman" w:eastAsia="Arial" w:hAnsi="Times New Roman" w:cs="Times New Roman"/>
-              </w:rPr>
-              <w:t>, DD</w:t>
-            </w:r>
-            <w:r>
-              <w:rPr>
-                <w:rFonts w:ascii="Times New Roman" w:eastAsia="Arial" w:hAnsi="Times New Roman" w:cs="Times New Roman"/>
-              </w:rPr>
-              <w:t>73</w:t>
-            </w:r>
-            <w:r>
-              <w:rPr>
-                <w:rFonts w:ascii="Times New Roman" w:eastAsia="Arial" w:hAnsi="Times New Roman" w:cs="Times New Roman"/>
-              </w:rPr>
-              <w:t>, DD</w:t>
-            </w:r>
-            <w:r>
-              <w:rPr>
-                <w:rFonts w:ascii="Times New Roman" w:eastAsia="Arial" w:hAnsi="Times New Roman" w:cs="Times New Roman"/>
-              </w:rPr>
-              <w:t>74</w:t>
+              <w:t>del formulario llenado [</w:t>
+            </w:r>
+            <w:r>
+              <w:rPr>
+                <w:rFonts w:ascii="Times New Roman" w:eastAsiaTheme="minorEastAsia" w:hAnsi="Times New Roman" w:cs="Times New Roman"/>
+              </w:rPr>
+              <w:t>DDCLI-</w:t>
+            </w:r>
+            <w:r>
+              <w:rPr>
+                <w:rFonts w:ascii="Times New Roman" w:eastAsiaTheme="minorEastAsia" w:hAnsi="Times New Roman" w:cs="Times New Roman"/>
+              </w:rPr>
+              <w:t xml:space="preserve">04, </w:t>
+            </w:r>
+            <w:r>
+              <w:rPr>
+                <w:rFonts w:ascii="Times New Roman" w:eastAsiaTheme="minorEastAsia" w:hAnsi="Times New Roman" w:cs="Times New Roman"/>
+              </w:rPr>
+              <w:t>DDCLI-</w:t>
+            </w:r>
+            <w:r>
+              <w:rPr>
+                <w:rFonts w:ascii="Times New Roman" w:eastAsiaTheme="minorEastAsia" w:hAnsi="Times New Roman" w:cs="Times New Roman"/>
+              </w:rPr>
+              <w:t xml:space="preserve">05, </w:t>
+            </w:r>
+            <w:r>
+              <w:rPr>
+                <w:rFonts w:ascii="Times New Roman" w:eastAsiaTheme="minorEastAsia" w:hAnsi="Times New Roman" w:cs="Times New Roman"/>
+              </w:rPr>
+              <w:t>DDCLI-</w:t>
+            </w:r>
+            <w:r>
+              <w:rPr>
+                <w:rFonts w:ascii="Times New Roman" w:eastAsiaTheme="minorEastAsia" w:hAnsi="Times New Roman" w:cs="Times New Roman"/>
+              </w:rPr>
+              <w:t xml:space="preserve">06, </w:t>
+            </w:r>
+            <w:r>
+              <w:rPr>
+                <w:rFonts w:ascii="Times New Roman" w:eastAsiaTheme="minorEastAsia" w:hAnsi="Times New Roman" w:cs="Times New Roman"/>
+              </w:rPr>
+              <w:t>DDCLI-</w:t>
+            </w:r>
+            <w:r>
+              <w:rPr>
+                <w:rFonts w:ascii="Times New Roman" w:eastAsiaTheme="minorEastAsia" w:hAnsi="Times New Roman" w:cs="Times New Roman"/>
+              </w:rPr>
+              <w:t xml:space="preserve">07, </w:t>
+            </w:r>
+            <w:r>
+              <w:rPr>
+                <w:rFonts w:ascii="Times New Roman" w:eastAsiaTheme="minorEastAsia" w:hAnsi="Times New Roman" w:cs="Times New Roman"/>
+              </w:rPr>
+              <w:t>DDCLI-</w:t>
+            </w:r>
+            <w:r>
+              <w:rPr>
+                <w:rFonts w:ascii="Times New Roman" w:eastAsiaTheme="minorEastAsia" w:hAnsi="Times New Roman" w:cs="Times New Roman"/>
+              </w:rPr>
+              <w:t xml:space="preserve">08, </w:t>
+            </w:r>
+            <w:r>
+              <w:rPr>
+                <w:rFonts w:ascii="Times New Roman" w:eastAsiaTheme="minorEastAsia" w:hAnsi="Times New Roman" w:cs="Times New Roman"/>
+              </w:rPr>
+              <w:t>DDCLI-</w:t>
+            </w:r>
+            <w:r>
+              <w:rPr>
+                <w:rFonts w:ascii="Times New Roman" w:eastAsiaTheme="minorEastAsia" w:hAnsi="Times New Roman" w:cs="Times New Roman"/>
+              </w:rPr>
+              <w:t xml:space="preserve">09, </w:t>
+            </w:r>
+            <w:r>
+              <w:rPr>
+                <w:rFonts w:ascii="Times New Roman" w:eastAsiaTheme="minorEastAsia" w:hAnsi="Times New Roman" w:cs="Times New Roman"/>
+              </w:rPr>
+              <w:t>DDCLI-</w:t>
+            </w:r>
+            <w:r>
+              <w:rPr>
+                <w:rFonts w:ascii="Times New Roman" w:eastAsiaTheme="minorEastAsia" w:hAnsi="Times New Roman" w:cs="Times New Roman"/>
+              </w:rPr>
+              <w:t xml:space="preserve">10, </w:t>
+            </w:r>
+            <w:r>
+              <w:rPr>
+                <w:rFonts w:ascii="Times New Roman" w:eastAsiaTheme="minorEastAsia" w:hAnsi="Times New Roman" w:cs="Times New Roman"/>
+              </w:rPr>
+              <w:t>DDCLI-</w:t>
+            </w:r>
+            <w:r>
+              <w:rPr>
+                <w:rFonts w:ascii="Times New Roman" w:eastAsiaTheme="minorEastAsia" w:hAnsi="Times New Roman" w:cs="Times New Roman"/>
+              </w:rPr>
+              <w:t>11</w:t>
             </w:r>
             <w:r>
               <w:rPr>
@@ -16155,6 +16993,7 @@
                 <w:b/>
                 <w:bCs/>
               </w:rPr>
+              <w:lastRenderedPageBreak/>
               <w:t>Excepciones:</w:t>
             </w:r>
           </w:p>
@@ -16634,207 +17473,6 @@
                 <pic:pic xmlns:pic="http://schemas.openxmlformats.org/drawingml/2006/picture">
                   <pic:nvPicPr>
                     <pic:cNvPr id="51" name="Imagen 51" descr="Interfaz de usuario gráfica, Aplicación&#10;&#10;Descripción generada automáticamente"/>
-                    <pic:cNvPicPr/>
-                  </pic:nvPicPr>
-                  <pic:blipFill>
-                    <a:blip r:embed="rId30"/>
-                    <a:stretch>
-                      <a:fillRect/>
-                    </a:stretch>
-                  </pic:blipFill>
-                  <pic:spPr>
-                    <a:xfrm>
-                      <a:off x="0" y="0"/>
-                      <a:ext cx="4554000" cy="3278695"/>
-                    </a:xfrm>
-                    <a:prstGeom prst="rect">
-                      <a:avLst/>
-                    </a:prstGeom>
-                  </pic:spPr>
-                </pic:pic>
-              </a:graphicData>
-            </a:graphic>
-          </wp:inline>
-        </w:drawing>
-      </w:r>
-    </w:p>
-    <w:p>
-      <w:pPr>
-        <w:rPr>
-          <w:rFonts w:ascii="Times New Roman" w:hAnsi="Times New Roman" w:cs="Times New Roman"/>
-          <w:b/>
-          <w:bCs/>
-          <w:sz w:val="24"/>
-          <w:szCs w:val="24"/>
-        </w:rPr>
-      </w:pPr>
-    </w:p>
-    <w:p>
-      <w:pPr>
-        <w:rPr>
-          <w:rFonts w:ascii="Times New Roman" w:hAnsi="Times New Roman" w:cs="Times New Roman"/>
-          <w:b/>
-          <w:bCs/>
-          <w:sz w:val="24"/>
-          <w:szCs w:val="24"/>
-        </w:rPr>
-      </w:pPr>
-    </w:p>
-    <w:p>
-      <w:pPr>
-        <w:rPr>
-          <w:rFonts w:ascii="Times New Roman" w:hAnsi="Times New Roman" w:cs="Times New Roman"/>
-          <w:b/>
-          <w:bCs/>
-          <w:sz w:val="24"/>
-          <w:szCs w:val="24"/>
-        </w:rPr>
-      </w:pPr>
-    </w:p>
-    <w:p>
-      <w:pPr>
-        <w:rPr>
-          <w:rFonts w:ascii="Times New Roman" w:hAnsi="Times New Roman" w:cs="Times New Roman"/>
-          <w:b/>
-          <w:bCs/>
-          <w:sz w:val="24"/>
-          <w:szCs w:val="24"/>
-        </w:rPr>
-      </w:pPr>
-    </w:p>
-    <w:p>
-      <w:pPr>
-        <w:rPr>
-          <w:rFonts w:ascii="Times New Roman" w:hAnsi="Times New Roman" w:cs="Times New Roman"/>
-          <w:b/>
-          <w:bCs/>
-          <w:sz w:val="24"/>
-          <w:szCs w:val="24"/>
-        </w:rPr>
-      </w:pPr>
-      <w:r>
-        <w:rPr>
-          <w:rFonts w:ascii="Times New Roman" w:hAnsi="Times New Roman" w:cs="Times New Roman"/>
-          <w:b/>
-          <w:bCs/>
-          <w:sz w:val="24"/>
-          <w:szCs w:val="24"/>
-        </w:rPr>
-        <w:lastRenderedPageBreak/>
-        <w:t>Paso 3 del Flujo Normal</w:t>
-      </w:r>
-    </w:p>
-    <w:p>
-      <w:pPr>
-        <w:rPr>
-          <w:rFonts w:ascii="Times New Roman" w:hAnsi="Times New Roman" w:cs="Times New Roman"/>
-          <w:b/>
-          <w:bCs/>
-          <w:sz w:val="24"/>
-          <w:szCs w:val="24"/>
-        </w:rPr>
-      </w:pPr>
-      <w:r>
-        <w:rPr>
-          <w:rFonts w:ascii="Times New Roman" w:hAnsi="Times New Roman" w:cs="Times New Roman"/>
-          <w:b/>
-          <w:bCs/>
-          <w:noProof/>
-          <w:sz w:val="24"/>
-          <w:szCs w:val="24"/>
-        </w:rPr>
-        <w:drawing>
-          <wp:inline distT="0" distB="0" distL="0" distR="0" wp14:anchorId="12FFC0FC" wp14:editId="2D15D925">
-            <wp:extent cx="4554000" cy="3278695"/>
-            <wp:effectExtent l="0" t="0" r="0" b="0"/>
-            <wp:docPr id="52" name="Imagen 52" descr="Interfaz de usuario gráfica, Aplicación&#10;&#10;Descripción generada automáticamente"/>
-            <wp:cNvGraphicFramePr>
-              <a:graphicFrameLocks xmlns:a="http://schemas.openxmlformats.org/drawingml/2006/main" noChangeAspect="1"/>
-            </wp:cNvGraphicFramePr>
-            <a:graphic xmlns:a="http://schemas.openxmlformats.org/drawingml/2006/main">
-              <a:graphicData uri="http://schemas.openxmlformats.org/drawingml/2006/picture">
-                <pic:pic xmlns:pic="http://schemas.openxmlformats.org/drawingml/2006/picture">
-                  <pic:nvPicPr>
-                    <pic:cNvPr id="52" name="Imagen 52" descr="Interfaz de usuario gráfica, Aplicación&#10;&#10;Descripción generada automáticamente"/>
-                    <pic:cNvPicPr/>
-                  </pic:nvPicPr>
-                  <pic:blipFill>
-                    <a:blip r:embed="rId31"/>
-                    <a:stretch>
-                      <a:fillRect/>
-                    </a:stretch>
-                  </pic:blipFill>
-                  <pic:spPr>
-                    <a:xfrm>
-                      <a:off x="0" y="0"/>
-                      <a:ext cx="4554000" cy="3278695"/>
-                    </a:xfrm>
-                    <a:prstGeom prst="rect">
-                      <a:avLst/>
-                    </a:prstGeom>
-                  </pic:spPr>
-                </pic:pic>
-              </a:graphicData>
-            </a:graphic>
-          </wp:inline>
-        </w:drawing>
-      </w:r>
-    </w:p>
-    <w:p>
-      <w:pPr>
-        <w:rPr>
-          <w:rFonts w:ascii="Times New Roman" w:hAnsi="Times New Roman" w:cs="Times New Roman"/>
-          <w:b/>
-          <w:bCs/>
-          <w:sz w:val="24"/>
-          <w:szCs w:val="24"/>
-        </w:rPr>
-      </w:pPr>
-    </w:p>
-    <w:p>
-      <w:pPr>
-        <w:rPr>
-          <w:rFonts w:ascii="Times New Roman" w:hAnsi="Times New Roman" w:cs="Times New Roman"/>
-          <w:b/>
-          <w:bCs/>
-          <w:sz w:val="24"/>
-          <w:szCs w:val="24"/>
-        </w:rPr>
-      </w:pPr>
-      <w:r>
-        <w:rPr>
-          <w:rFonts w:ascii="Times New Roman" w:hAnsi="Times New Roman" w:cs="Times New Roman"/>
-          <w:b/>
-          <w:bCs/>
-          <w:sz w:val="24"/>
-          <w:szCs w:val="24"/>
-        </w:rPr>
-        <w:t>Paso 6 del Flujo Normal</w:t>
-      </w:r>
-    </w:p>
-    <w:p>
-      <w:pPr>
-        <w:rPr>
-          <w:noProof/>
-        </w:rPr>
-      </w:pPr>
-      <w:r>
-        <w:rPr>
-          <w:noProof/>
-        </w:rPr>
-        <w:drawing>
-          <wp:inline distT="0" distB="0" distL="0" distR="0" wp14:anchorId="46F29827" wp14:editId="008E0301">
-            <wp:extent cx="4554000" cy="3278695"/>
-            <wp:effectExtent l="0" t="0" r="0" b="0"/>
-            <wp:docPr id="54" name="Imagen 54" descr="Captura de pantalla de un celular&#10;&#10;Descripción generada automáticamente"/>
-            <wp:cNvGraphicFramePr>
-              <a:graphicFrameLocks xmlns:a="http://schemas.openxmlformats.org/drawingml/2006/main" noChangeAspect="1"/>
-            </wp:cNvGraphicFramePr>
-            <a:graphic xmlns:a="http://schemas.openxmlformats.org/drawingml/2006/main">
-              <a:graphicData uri="http://schemas.openxmlformats.org/drawingml/2006/picture">
-                <pic:pic xmlns:pic="http://schemas.openxmlformats.org/drawingml/2006/picture">
-                  <pic:nvPicPr>
-                    <pic:cNvPr id="54" name="Imagen 54" descr="Captura de pantalla de un celular&#10;&#10;Descripción generada automáticamente"/>
                     <pic:cNvPicPr/>
                   </pic:nvPicPr>
                   <pic:blipFill>
@@ -16891,6 +17529,28 @@
           <w:szCs w:val="24"/>
         </w:rPr>
       </w:pPr>
+    </w:p>
+    <w:p>
+      <w:pPr>
+        <w:rPr>
+          <w:rFonts w:ascii="Times New Roman" w:hAnsi="Times New Roman" w:cs="Times New Roman"/>
+          <w:b/>
+          <w:bCs/>
+          <w:sz w:val="24"/>
+          <w:szCs w:val="24"/>
+        </w:rPr>
+      </w:pPr>
+    </w:p>
+    <w:p>
+      <w:pPr>
+        <w:rPr>
+          <w:rFonts w:ascii="Times New Roman" w:hAnsi="Times New Roman" w:cs="Times New Roman"/>
+          <w:b/>
+          <w:bCs/>
+          <w:sz w:val="24"/>
+          <w:szCs w:val="24"/>
+        </w:rPr>
+      </w:pPr>
       <w:r>
         <w:rPr>
           <w:rFonts w:ascii="Times New Roman" w:hAnsi="Times New Roman" w:cs="Times New Roman"/>
@@ -16900,7 +17560,7 @@
           <w:szCs w:val="24"/>
         </w:rPr>
         <w:lastRenderedPageBreak/>
-        <w:t>Paso 3 del FA-03: Cancelar registro</w:t>
+        <w:t>Paso 3 del Flujo Normal</w:t>
       </w:r>
     </w:p>
     <w:p>
@@ -16923,10 +17583,10 @@
           <w:szCs w:val="24"/>
         </w:rPr>
         <w:drawing>
-          <wp:inline distT="0" distB="0" distL="0" distR="0" wp14:anchorId="41113F05" wp14:editId="6667F356">
+          <wp:inline distT="0" distB="0" distL="0" distR="0" wp14:anchorId="12FFC0FC" wp14:editId="2D15D925">
             <wp:extent cx="4554000" cy="3278695"/>
             <wp:effectExtent l="0" t="0" r="0" b="0"/>
-            <wp:docPr id="53" name="Imagen 53" descr="Interfaz de usuario gráfica, Aplicación&#10;&#10;Descripción generada automáticamente"/>
+            <wp:docPr id="52" name="Imagen 52" descr="Interfaz de usuario gráfica, Aplicación&#10;&#10;Descripción generada automáticamente"/>
             <wp:cNvGraphicFramePr>
               <a:graphicFrameLocks xmlns:a="http://schemas.openxmlformats.org/drawingml/2006/main" noChangeAspect="1"/>
             </wp:cNvGraphicFramePr>
@@ -16934,7 +17594,7 @@
               <a:graphicData uri="http://schemas.openxmlformats.org/drawingml/2006/picture">
                 <pic:pic xmlns:pic="http://schemas.openxmlformats.org/drawingml/2006/picture">
                   <pic:nvPicPr>
-                    <pic:cNvPr id="53" name="Imagen 53" descr="Interfaz de usuario gráfica, Aplicación&#10;&#10;Descripción generada automáticamente"/>
+                    <pic:cNvPr id="52" name="Imagen 52" descr="Interfaz de usuario gráfica, Aplicación&#10;&#10;Descripción generada automáticamente"/>
                     <pic:cNvPicPr/>
                   </pic:nvPicPr>
                   <pic:blipFill>
@@ -16988,6 +17648,185 @@
           <w:sz w:val="24"/>
           <w:szCs w:val="24"/>
         </w:rPr>
+        <w:t>Paso 6 del Flujo Normal</w:t>
+      </w:r>
+    </w:p>
+    <w:p>
+      <w:pPr>
+        <w:rPr>
+          <w:noProof/>
+        </w:rPr>
+      </w:pPr>
+      <w:r>
+        <w:rPr>
+          <w:noProof/>
+        </w:rPr>
+        <w:drawing>
+          <wp:inline distT="0" distB="0" distL="0" distR="0" wp14:anchorId="46F29827" wp14:editId="008E0301">
+            <wp:extent cx="4554000" cy="3278695"/>
+            <wp:effectExtent l="0" t="0" r="0" b="0"/>
+            <wp:docPr id="54" name="Imagen 54" descr="Captura de pantalla de un celular&#10;&#10;Descripción generada automáticamente"/>
+            <wp:cNvGraphicFramePr>
+              <a:graphicFrameLocks xmlns:a="http://schemas.openxmlformats.org/drawingml/2006/main" noChangeAspect="1"/>
+            </wp:cNvGraphicFramePr>
+            <a:graphic xmlns:a="http://schemas.openxmlformats.org/drawingml/2006/main">
+              <a:graphicData uri="http://schemas.openxmlformats.org/drawingml/2006/picture">
+                <pic:pic xmlns:pic="http://schemas.openxmlformats.org/drawingml/2006/picture">
+                  <pic:nvPicPr>
+                    <pic:cNvPr id="54" name="Imagen 54" descr="Captura de pantalla de un celular&#10;&#10;Descripción generada automáticamente"/>
+                    <pic:cNvPicPr/>
+                  </pic:nvPicPr>
+                  <pic:blipFill>
+                    <a:blip r:embed="rId34"/>
+                    <a:stretch>
+                      <a:fillRect/>
+                    </a:stretch>
+                  </pic:blipFill>
+                  <pic:spPr>
+                    <a:xfrm>
+                      <a:off x="0" y="0"/>
+                      <a:ext cx="4554000" cy="3278695"/>
+                    </a:xfrm>
+                    <a:prstGeom prst="rect">
+                      <a:avLst/>
+                    </a:prstGeom>
+                  </pic:spPr>
+                </pic:pic>
+              </a:graphicData>
+            </a:graphic>
+          </wp:inline>
+        </w:drawing>
+      </w:r>
+    </w:p>
+    <w:p>
+      <w:pPr>
+        <w:rPr>
+          <w:rFonts w:ascii="Times New Roman" w:hAnsi="Times New Roman" w:cs="Times New Roman"/>
+          <w:b/>
+          <w:bCs/>
+          <w:sz w:val="24"/>
+          <w:szCs w:val="24"/>
+        </w:rPr>
+      </w:pPr>
+    </w:p>
+    <w:p>
+      <w:pPr>
+        <w:rPr>
+          <w:rFonts w:ascii="Times New Roman" w:hAnsi="Times New Roman" w:cs="Times New Roman"/>
+          <w:b/>
+          <w:bCs/>
+          <w:sz w:val="24"/>
+          <w:szCs w:val="24"/>
+        </w:rPr>
+      </w:pPr>
+    </w:p>
+    <w:p>
+      <w:pPr>
+        <w:rPr>
+          <w:rFonts w:ascii="Times New Roman" w:hAnsi="Times New Roman" w:cs="Times New Roman"/>
+          <w:b/>
+          <w:bCs/>
+          <w:sz w:val="24"/>
+          <w:szCs w:val="24"/>
+        </w:rPr>
+      </w:pPr>
+      <w:r>
+        <w:rPr>
+          <w:rFonts w:ascii="Times New Roman" w:hAnsi="Times New Roman" w:cs="Times New Roman"/>
+          <w:b/>
+          <w:bCs/>
+          <w:sz w:val="24"/>
+          <w:szCs w:val="24"/>
+        </w:rPr>
+        <w:lastRenderedPageBreak/>
+        <w:t>Paso 3 del FA-03: Cancelar registro</w:t>
+      </w:r>
+    </w:p>
+    <w:p>
+      <w:pPr>
+        <w:rPr>
+          <w:rFonts w:ascii="Times New Roman" w:hAnsi="Times New Roman" w:cs="Times New Roman"/>
+          <w:b/>
+          <w:bCs/>
+          <w:sz w:val="24"/>
+          <w:szCs w:val="24"/>
+        </w:rPr>
+      </w:pPr>
+      <w:r>
+        <w:rPr>
+          <w:rFonts w:ascii="Times New Roman" w:hAnsi="Times New Roman" w:cs="Times New Roman"/>
+          <w:b/>
+          <w:bCs/>
+          <w:noProof/>
+          <w:sz w:val="24"/>
+          <w:szCs w:val="24"/>
+        </w:rPr>
+        <w:drawing>
+          <wp:inline distT="0" distB="0" distL="0" distR="0" wp14:anchorId="41113F05" wp14:editId="6667F356">
+            <wp:extent cx="4554000" cy="3278695"/>
+            <wp:effectExtent l="0" t="0" r="0" b="0"/>
+            <wp:docPr id="53" name="Imagen 53" descr="Interfaz de usuario gráfica, Aplicación&#10;&#10;Descripción generada automáticamente"/>
+            <wp:cNvGraphicFramePr>
+              <a:graphicFrameLocks xmlns:a="http://schemas.openxmlformats.org/drawingml/2006/main" noChangeAspect="1"/>
+            </wp:cNvGraphicFramePr>
+            <a:graphic xmlns:a="http://schemas.openxmlformats.org/drawingml/2006/main">
+              <a:graphicData uri="http://schemas.openxmlformats.org/drawingml/2006/picture">
+                <pic:pic xmlns:pic="http://schemas.openxmlformats.org/drawingml/2006/picture">
+                  <pic:nvPicPr>
+                    <pic:cNvPr id="53" name="Imagen 53" descr="Interfaz de usuario gráfica, Aplicación&#10;&#10;Descripción generada automáticamente"/>
+                    <pic:cNvPicPr/>
+                  </pic:nvPicPr>
+                  <pic:blipFill>
+                    <a:blip r:embed="rId35"/>
+                    <a:stretch>
+                      <a:fillRect/>
+                    </a:stretch>
+                  </pic:blipFill>
+                  <pic:spPr>
+                    <a:xfrm>
+                      <a:off x="0" y="0"/>
+                      <a:ext cx="4554000" cy="3278695"/>
+                    </a:xfrm>
+                    <a:prstGeom prst="rect">
+                      <a:avLst/>
+                    </a:prstGeom>
+                  </pic:spPr>
+                </pic:pic>
+              </a:graphicData>
+            </a:graphic>
+          </wp:inline>
+        </w:drawing>
+      </w:r>
+    </w:p>
+    <w:p>
+      <w:pPr>
+        <w:rPr>
+          <w:rFonts w:ascii="Times New Roman" w:hAnsi="Times New Roman" w:cs="Times New Roman"/>
+          <w:b/>
+          <w:bCs/>
+          <w:sz w:val="24"/>
+          <w:szCs w:val="24"/>
+        </w:rPr>
+      </w:pPr>
+    </w:p>
+    <w:p>
+      <w:pPr>
+        <w:rPr>
+          <w:rFonts w:ascii="Times New Roman" w:hAnsi="Times New Roman" w:cs="Times New Roman"/>
+          <w:b/>
+          <w:bCs/>
+          <w:sz w:val="24"/>
+          <w:szCs w:val="24"/>
+        </w:rPr>
+      </w:pPr>
+      <w:r>
+        <w:rPr>
+          <w:rFonts w:ascii="Times New Roman" w:hAnsi="Times New Roman" w:cs="Times New Roman"/>
+          <w:b/>
+          <w:bCs/>
+          <w:sz w:val="24"/>
+          <w:szCs w:val="24"/>
+        </w:rPr>
         <w:t>Diagrama de Robustez del CU-06 “Registrar cliente”</w:t>
       </w:r>
     </w:p>
@@ -17014,7 +17853,7 @@
                     </pic:cNvPicPr>
                   </pic:nvPicPr>
                   <pic:blipFill>
-                    <a:blip r:embed="rId34">
+                    <a:blip r:embed="rId36">
                       <a:extLst>
                         <a:ext uri="{28A0092B-C50C-407E-A947-70E740481C1C}">
                           <a14:useLocalDpi xmlns:a14="http://schemas.microsoft.com/office/drawing/2010/main" val="0"/>
@@ -17065,27 +17904,7 @@
           <w:szCs w:val="24"/>
         </w:rPr>
         <w:lastRenderedPageBreak/>
-        <w:t xml:space="preserve">Diagrama de </w:t>
-      </w:r>
-      <w:r>
-        <w:rPr>
-          <w:rFonts w:ascii="Times New Roman" w:hAnsi="Times New Roman" w:cs="Times New Roman"/>
-          <w:b/>
-          <w:bCs/>
-          <w:sz w:val="24"/>
-          <w:szCs w:val="24"/>
-        </w:rPr>
-        <w:t>Secuencia</w:t>
-      </w:r>
-      <w:r>
-        <w:rPr>
-          <w:rFonts w:ascii="Times New Roman" w:hAnsi="Times New Roman" w:cs="Times New Roman"/>
-          <w:b/>
-          <w:bCs/>
-          <w:sz w:val="24"/>
-          <w:szCs w:val="24"/>
-        </w:rPr>
-        <w:t xml:space="preserve"> del CU-06 “Registrar cliente”</w:t>
+        <w:t>Diagrama de Secuencia del CU-06 “Registrar cliente”</w:t>
       </w:r>
     </w:p>
     <w:p>
@@ -17111,7 +17930,7 @@
                     </pic:cNvPicPr>
                   </pic:nvPicPr>
                   <pic:blipFill>
-                    <a:blip r:embed="rId35" cstate="print">
+                    <a:blip r:embed="rId37" cstate="print">
                       <a:extLst>
                         <a:ext uri="{28A0092B-C50C-407E-A947-70E740481C1C}">
                           <a14:useLocalDpi xmlns:a14="http://schemas.microsoft.com/office/drawing/2010/main" val="0"/>
@@ -18119,9 +18938,15 @@
             </w:r>
             <w:r>
               <w:rPr>
-                <w:rFonts w:ascii="Times New Roman" w:eastAsia="Arial" w:hAnsi="Times New Roman" w:cs="Times New Roman"/>
-              </w:rPr>
-              <w:t>DD67, DD68, DD69, DD70, DD71, DD72, DD73, DD74]. (ver FA-01)</w:t>
+                <w:rFonts w:ascii="Times New Roman" w:eastAsiaTheme="minorEastAsia" w:hAnsi="Times New Roman" w:cs="Times New Roman"/>
+              </w:rPr>
+              <w:t>DDCLI-04, DDCLI-05, DDCLI-06, DDCLI-07, DDCLI-08, DDCLI-09, DDCLI-10, DDCLI-11</w:t>
+            </w:r>
+            <w:r>
+              <w:rPr>
+                <w:rFonts w:ascii="Times New Roman" w:eastAsia="Arial" w:hAnsi="Times New Roman" w:cs="Times New Roman"/>
+              </w:rPr>
+              <w:t>]. (ver FA-01)</w:t>
             </w:r>
           </w:p>
           <w:p>
@@ -19394,194 +20219,6 @@
                 <pic:pic xmlns:pic="http://schemas.openxmlformats.org/drawingml/2006/picture">
                   <pic:nvPicPr>
                     <pic:cNvPr id="55" name="Imagen 55" descr="Interfaz de usuario gráfica, Aplicación&#10;&#10;Descripción generada automáticamente"/>
-                    <pic:cNvPicPr/>
-                  </pic:nvPicPr>
-                  <pic:blipFill>
-                    <a:blip r:embed="rId36"/>
-                    <a:stretch>
-                      <a:fillRect/>
-                    </a:stretch>
-                  </pic:blipFill>
-                  <pic:spPr>
-                    <a:xfrm>
-                      <a:off x="0" y="0"/>
-                      <a:ext cx="4554000" cy="3278695"/>
-                    </a:xfrm>
-                    <a:prstGeom prst="rect">
-                      <a:avLst/>
-                    </a:prstGeom>
-                  </pic:spPr>
-                </pic:pic>
-              </a:graphicData>
-            </a:graphic>
-          </wp:inline>
-        </w:drawing>
-      </w:r>
-    </w:p>
-    <w:p>
-      <w:pPr>
-        <w:rPr>
-          <w:rFonts w:ascii="Times New Roman" w:hAnsi="Times New Roman" w:cs="Times New Roman"/>
-          <w:b/>
-          <w:bCs/>
-          <w:sz w:val="24"/>
-          <w:szCs w:val="24"/>
-        </w:rPr>
-      </w:pPr>
-    </w:p>
-    <w:p>
-      <w:pPr>
-        <w:rPr>
-          <w:rFonts w:ascii="Times New Roman" w:hAnsi="Times New Roman" w:cs="Times New Roman"/>
-          <w:b/>
-          <w:bCs/>
-          <w:sz w:val="24"/>
-          <w:szCs w:val="24"/>
-        </w:rPr>
-      </w:pPr>
-    </w:p>
-    <w:p>
-      <w:pPr>
-        <w:rPr>
-          <w:rFonts w:ascii="Times New Roman" w:hAnsi="Times New Roman" w:cs="Times New Roman"/>
-          <w:b/>
-          <w:bCs/>
-          <w:sz w:val="24"/>
-          <w:szCs w:val="24"/>
-        </w:rPr>
-      </w:pPr>
-    </w:p>
-    <w:p>
-      <w:pPr>
-        <w:rPr>
-          <w:rFonts w:ascii="Times New Roman" w:hAnsi="Times New Roman" w:cs="Times New Roman"/>
-          <w:b/>
-          <w:bCs/>
-          <w:sz w:val="24"/>
-          <w:szCs w:val="24"/>
-        </w:rPr>
-      </w:pPr>
-      <w:r>
-        <w:rPr>
-          <w:rFonts w:ascii="Times New Roman" w:hAnsi="Times New Roman" w:cs="Times New Roman"/>
-          <w:b/>
-          <w:bCs/>
-          <w:sz w:val="24"/>
-          <w:szCs w:val="24"/>
-        </w:rPr>
-        <w:lastRenderedPageBreak/>
-        <w:t>Paso 3 del Flujo Normal</w:t>
-      </w:r>
-    </w:p>
-    <w:p>
-      <w:pPr>
-        <w:rPr>
-          <w:rFonts w:ascii="Times New Roman" w:hAnsi="Times New Roman" w:cs="Times New Roman"/>
-          <w:b/>
-          <w:bCs/>
-          <w:sz w:val="24"/>
-          <w:szCs w:val="24"/>
-        </w:rPr>
-      </w:pPr>
-      <w:r>
-        <w:rPr>
-          <w:rFonts w:ascii="Times New Roman" w:hAnsi="Times New Roman" w:cs="Times New Roman"/>
-          <w:b/>
-          <w:bCs/>
-          <w:noProof/>
-          <w:sz w:val="24"/>
-          <w:szCs w:val="24"/>
-        </w:rPr>
-        <w:drawing>
-          <wp:inline distT="0" distB="0" distL="0" distR="0" wp14:anchorId="01790F8A" wp14:editId="6F390ACE">
-            <wp:extent cx="4554000" cy="3278695"/>
-            <wp:effectExtent l="0" t="0" r="0" b="0"/>
-            <wp:docPr id="56" name="Imagen 56" descr="Interfaz de usuario gráfica, Aplicación&#10;&#10;Descripción generada automáticamente"/>
-            <wp:cNvGraphicFramePr>
-              <a:graphicFrameLocks xmlns:a="http://schemas.openxmlformats.org/drawingml/2006/main" noChangeAspect="1"/>
-            </wp:cNvGraphicFramePr>
-            <a:graphic xmlns:a="http://schemas.openxmlformats.org/drawingml/2006/main">
-              <a:graphicData uri="http://schemas.openxmlformats.org/drawingml/2006/picture">
-                <pic:pic xmlns:pic="http://schemas.openxmlformats.org/drawingml/2006/picture">
-                  <pic:nvPicPr>
-                    <pic:cNvPr id="56" name="Imagen 56" descr="Interfaz de usuario gráfica, Aplicación&#10;&#10;Descripción generada automáticamente"/>
-                    <pic:cNvPicPr/>
-                  </pic:nvPicPr>
-                  <pic:blipFill>
-                    <a:blip r:embed="rId37"/>
-                    <a:stretch>
-                      <a:fillRect/>
-                    </a:stretch>
-                  </pic:blipFill>
-                  <pic:spPr>
-                    <a:xfrm>
-                      <a:off x="0" y="0"/>
-                      <a:ext cx="4554000" cy="3278695"/>
-                    </a:xfrm>
-                    <a:prstGeom prst="rect">
-                      <a:avLst/>
-                    </a:prstGeom>
-                  </pic:spPr>
-                </pic:pic>
-              </a:graphicData>
-            </a:graphic>
-          </wp:inline>
-        </w:drawing>
-      </w:r>
-    </w:p>
-    <w:p>
-      <w:pPr>
-        <w:rPr>
-          <w:rFonts w:ascii="Times New Roman" w:hAnsi="Times New Roman" w:cs="Times New Roman"/>
-          <w:b/>
-          <w:bCs/>
-          <w:sz w:val="24"/>
-          <w:szCs w:val="24"/>
-        </w:rPr>
-      </w:pPr>
-      <w:r>
-        <w:rPr>
-          <w:rFonts w:ascii="Times New Roman" w:hAnsi="Times New Roman" w:cs="Times New Roman"/>
-          <w:b/>
-          <w:bCs/>
-          <w:sz w:val="24"/>
-          <w:szCs w:val="24"/>
-        </w:rPr>
-        <w:t>Paso 7 del Flujo Normal</w:t>
-      </w:r>
-    </w:p>
-    <w:p>
-      <w:pPr>
-        <w:rPr>
-          <w:rFonts w:ascii="Times New Roman" w:hAnsi="Times New Roman" w:cs="Times New Roman"/>
-          <w:b/>
-          <w:bCs/>
-          <w:sz w:val="24"/>
-          <w:szCs w:val="24"/>
-        </w:rPr>
-      </w:pPr>
-      <w:r>
-        <w:rPr>
-          <w:rFonts w:ascii="Times New Roman" w:hAnsi="Times New Roman" w:cs="Times New Roman"/>
-          <w:b/>
-          <w:bCs/>
-          <w:noProof/>
-          <w:sz w:val="24"/>
-          <w:szCs w:val="24"/>
-        </w:rPr>
-        <w:drawing>
-          <wp:inline distT="0" distB="0" distL="0" distR="0" wp14:anchorId="321B8BD5" wp14:editId="198E7402">
-            <wp:extent cx="4554000" cy="3278695"/>
-            <wp:effectExtent l="0" t="0" r="0" b="0"/>
-            <wp:docPr id="57" name="Imagen 57" descr="Captura de pantalla de un celular&#10;&#10;Descripción generada automáticamente"/>
-            <wp:cNvGraphicFramePr>
-              <a:graphicFrameLocks xmlns:a="http://schemas.openxmlformats.org/drawingml/2006/main" noChangeAspect="1"/>
-            </wp:cNvGraphicFramePr>
-            <a:graphic xmlns:a="http://schemas.openxmlformats.org/drawingml/2006/main">
-              <a:graphicData uri="http://schemas.openxmlformats.org/drawingml/2006/picture">
-                <pic:pic xmlns:pic="http://schemas.openxmlformats.org/drawingml/2006/picture">
-                  <pic:nvPicPr>
-                    <pic:cNvPr id="57" name="Imagen 57" descr="Captura de pantalla de un celular&#10;&#10;Descripción generada automáticamente"/>
                     <pic:cNvPicPr/>
                   </pic:nvPicPr>
                   <pic:blipFill>
@@ -19658,6 +20295,194 @@
           <w:szCs w:val="24"/>
         </w:rPr>
         <w:lastRenderedPageBreak/>
+        <w:t>Paso 3 del Flujo Normal</w:t>
+      </w:r>
+    </w:p>
+    <w:p>
+      <w:pPr>
+        <w:rPr>
+          <w:rFonts w:ascii="Times New Roman" w:hAnsi="Times New Roman" w:cs="Times New Roman"/>
+          <w:b/>
+          <w:bCs/>
+          <w:sz w:val="24"/>
+          <w:szCs w:val="24"/>
+        </w:rPr>
+      </w:pPr>
+      <w:r>
+        <w:rPr>
+          <w:rFonts w:ascii="Times New Roman" w:hAnsi="Times New Roman" w:cs="Times New Roman"/>
+          <w:b/>
+          <w:bCs/>
+          <w:noProof/>
+          <w:sz w:val="24"/>
+          <w:szCs w:val="24"/>
+        </w:rPr>
+        <w:drawing>
+          <wp:inline distT="0" distB="0" distL="0" distR="0" wp14:anchorId="01790F8A" wp14:editId="6F390ACE">
+            <wp:extent cx="4554000" cy="3278695"/>
+            <wp:effectExtent l="0" t="0" r="0" b="0"/>
+            <wp:docPr id="56" name="Imagen 56" descr="Interfaz de usuario gráfica, Aplicación&#10;&#10;Descripción generada automáticamente"/>
+            <wp:cNvGraphicFramePr>
+              <a:graphicFrameLocks xmlns:a="http://schemas.openxmlformats.org/drawingml/2006/main" noChangeAspect="1"/>
+            </wp:cNvGraphicFramePr>
+            <a:graphic xmlns:a="http://schemas.openxmlformats.org/drawingml/2006/main">
+              <a:graphicData uri="http://schemas.openxmlformats.org/drawingml/2006/picture">
+                <pic:pic xmlns:pic="http://schemas.openxmlformats.org/drawingml/2006/picture">
+                  <pic:nvPicPr>
+                    <pic:cNvPr id="56" name="Imagen 56" descr="Interfaz de usuario gráfica, Aplicación&#10;&#10;Descripción generada automáticamente"/>
+                    <pic:cNvPicPr/>
+                  </pic:nvPicPr>
+                  <pic:blipFill>
+                    <a:blip r:embed="rId39"/>
+                    <a:stretch>
+                      <a:fillRect/>
+                    </a:stretch>
+                  </pic:blipFill>
+                  <pic:spPr>
+                    <a:xfrm>
+                      <a:off x="0" y="0"/>
+                      <a:ext cx="4554000" cy="3278695"/>
+                    </a:xfrm>
+                    <a:prstGeom prst="rect">
+                      <a:avLst/>
+                    </a:prstGeom>
+                  </pic:spPr>
+                </pic:pic>
+              </a:graphicData>
+            </a:graphic>
+          </wp:inline>
+        </w:drawing>
+      </w:r>
+    </w:p>
+    <w:p>
+      <w:pPr>
+        <w:rPr>
+          <w:rFonts w:ascii="Times New Roman" w:hAnsi="Times New Roman" w:cs="Times New Roman"/>
+          <w:b/>
+          <w:bCs/>
+          <w:sz w:val="24"/>
+          <w:szCs w:val="24"/>
+        </w:rPr>
+      </w:pPr>
+    </w:p>
+    <w:p>
+      <w:pPr>
+        <w:rPr>
+          <w:rFonts w:ascii="Times New Roman" w:hAnsi="Times New Roman" w:cs="Times New Roman"/>
+          <w:b/>
+          <w:bCs/>
+          <w:sz w:val="24"/>
+          <w:szCs w:val="24"/>
+        </w:rPr>
+      </w:pPr>
+      <w:r>
+        <w:rPr>
+          <w:rFonts w:ascii="Times New Roman" w:hAnsi="Times New Roman" w:cs="Times New Roman"/>
+          <w:b/>
+          <w:bCs/>
+          <w:sz w:val="24"/>
+          <w:szCs w:val="24"/>
+        </w:rPr>
+        <w:t>Paso 7 del Flujo Normal</w:t>
+      </w:r>
+    </w:p>
+    <w:p>
+      <w:pPr>
+        <w:rPr>
+          <w:rFonts w:ascii="Times New Roman" w:hAnsi="Times New Roman" w:cs="Times New Roman"/>
+          <w:b/>
+          <w:bCs/>
+          <w:sz w:val="24"/>
+          <w:szCs w:val="24"/>
+        </w:rPr>
+      </w:pPr>
+      <w:r>
+        <w:rPr>
+          <w:rFonts w:ascii="Times New Roman" w:hAnsi="Times New Roman" w:cs="Times New Roman"/>
+          <w:b/>
+          <w:bCs/>
+          <w:noProof/>
+          <w:sz w:val="24"/>
+          <w:szCs w:val="24"/>
+        </w:rPr>
+        <w:drawing>
+          <wp:inline distT="0" distB="0" distL="0" distR="0" wp14:anchorId="321B8BD5" wp14:editId="198E7402">
+            <wp:extent cx="4554000" cy="3278695"/>
+            <wp:effectExtent l="0" t="0" r="0" b="0"/>
+            <wp:docPr id="57" name="Imagen 57" descr="Captura de pantalla de un celular&#10;&#10;Descripción generada automáticamente"/>
+            <wp:cNvGraphicFramePr>
+              <a:graphicFrameLocks xmlns:a="http://schemas.openxmlformats.org/drawingml/2006/main" noChangeAspect="1"/>
+            </wp:cNvGraphicFramePr>
+            <a:graphic xmlns:a="http://schemas.openxmlformats.org/drawingml/2006/main">
+              <a:graphicData uri="http://schemas.openxmlformats.org/drawingml/2006/picture">
+                <pic:pic xmlns:pic="http://schemas.openxmlformats.org/drawingml/2006/picture">
+                  <pic:nvPicPr>
+                    <pic:cNvPr id="57" name="Imagen 57" descr="Captura de pantalla de un celular&#10;&#10;Descripción generada automáticamente"/>
+                    <pic:cNvPicPr/>
+                  </pic:nvPicPr>
+                  <pic:blipFill>
+                    <a:blip r:embed="rId40"/>
+                    <a:stretch>
+                      <a:fillRect/>
+                    </a:stretch>
+                  </pic:blipFill>
+                  <pic:spPr>
+                    <a:xfrm>
+                      <a:off x="0" y="0"/>
+                      <a:ext cx="4554000" cy="3278695"/>
+                    </a:xfrm>
+                    <a:prstGeom prst="rect">
+                      <a:avLst/>
+                    </a:prstGeom>
+                  </pic:spPr>
+                </pic:pic>
+              </a:graphicData>
+            </a:graphic>
+          </wp:inline>
+        </w:drawing>
+      </w:r>
+    </w:p>
+    <w:p>
+      <w:pPr>
+        <w:rPr>
+          <w:rFonts w:ascii="Times New Roman" w:hAnsi="Times New Roman" w:cs="Times New Roman"/>
+          <w:b/>
+          <w:bCs/>
+          <w:sz w:val="24"/>
+          <w:szCs w:val="24"/>
+        </w:rPr>
+      </w:pPr>
+    </w:p>
+    <w:p>
+      <w:pPr>
+        <w:rPr>
+          <w:rFonts w:ascii="Times New Roman" w:hAnsi="Times New Roman" w:cs="Times New Roman"/>
+          <w:b/>
+          <w:bCs/>
+          <w:sz w:val="24"/>
+          <w:szCs w:val="24"/>
+        </w:rPr>
+      </w:pPr>
+    </w:p>
+    <w:p>
+      <w:pPr>
+        <w:rPr>
+          <w:rFonts w:ascii="Times New Roman" w:hAnsi="Times New Roman" w:cs="Times New Roman"/>
+          <w:b/>
+          <w:bCs/>
+          <w:sz w:val="24"/>
+          <w:szCs w:val="24"/>
+        </w:rPr>
+      </w:pPr>
+      <w:r>
+        <w:rPr>
+          <w:rFonts w:ascii="Times New Roman" w:hAnsi="Times New Roman" w:cs="Times New Roman"/>
+          <w:b/>
+          <w:bCs/>
+          <w:sz w:val="24"/>
+          <w:szCs w:val="24"/>
+        </w:rPr>
+        <w:lastRenderedPageBreak/>
         <w:t>Diagrama de Robustez del CU-07 “Actualizar cliente”</w:t>
       </w:r>
     </w:p>
@@ -19684,7 +20509,7 @@
                     </pic:cNvPicPr>
                   </pic:nvPicPr>
                   <pic:blipFill>
-                    <a:blip r:embed="rId39">
+                    <a:blip r:embed="rId41">
                       <a:extLst>
                         <a:ext uri="{28A0092B-C50C-407E-A947-70E740481C1C}">
                           <a14:useLocalDpi xmlns:a14="http://schemas.microsoft.com/office/drawing/2010/main" val="0"/>
@@ -19867,6 +20692,117 @@
           <w:szCs w:val="24"/>
         </w:rPr>
         <w:lastRenderedPageBreak/>
+        <w:t xml:space="preserve">Diagrama de </w:t>
+      </w:r>
+      <w:r>
+        <w:rPr>
+          <w:rFonts w:ascii="Times New Roman" w:hAnsi="Times New Roman" w:cs="Times New Roman"/>
+          <w:b/>
+          <w:bCs/>
+          <w:sz w:val="24"/>
+          <w:szCs w:val="24"/>
+        </w:rPr>
+        <w:t>Secuencia</w:t>
+      </w:r>
+      <w:r>
+        <w:rPr>
+          <w:rFonts w:ascii="Times New Roman" w:hAnsi="Times New Roman" w:cs="Times New Roman"/>
+          <w:b/>
+          <w:bCs/>
+          <w:sz w:val="24"/>
+          <w:szCs w:val="24"/>
+        </w:rPr>
+        <w:t xml:space="preserve"> del CU-07 “Actualizar cliente”</w:t>
+      </w:r>
+    </w:p>
+    <w:p>
+      <w:pPr>
+        <w:rPr>
+          <w:rFonts w:ascii="Times New Roman" w:hAnsi="Times New Roman" w:cs="Times New Roman"/>
+          <w:b/>
+          <w:bCs/>
+          <w:sz w:val="24"/>
+          <w:szCs w:val="24"/>
+        </w:rPr>
+      </w:pPr>
+      <w:r>
+        <w:rPr>
+          <w:rFonts w:ascii="Times New Roman" w:hAnsi="Times New Roman" w:cs="Times New Roman"/>
+          <w:b/>
+          <w:bCs/>
+          <w:noProof/>
+          <w:sz w:val="24"/>
+          <w:szCs w:val="24"/>
+        </w:rPr>
+        <w:drawing>
+          <wp:inline distT="0" distB="0" distL="0" distR="0" wp14:anchorId="6B827E03" wp14:editId="2A2D8DE9">
+            <wp:extent cx="4619855" cy="7924800"/>
+            <wp:effectExtent l="0" t="0" r="9525" b="0"/>
+            <wp:docPr id="10" name="Imagen 10"/>
+            <wp:cNvGraphicFramePr>
+              <a:graphicFrameLocks xmlns:a="http://schemas.openxmlformats.org/drawingml/2006/main" noChangeAspect="1"/>
+            </wp:cNvGraphicFramePr>
+            <a:graphic xmlns:a="http://schemas.openxmlformats.org/drawingml/2006/main">
+              <a:graphicData uri="http://schemas.openxmlformats.org/drawingml/2006/picture">
+                <pic:pic xmlns:pic="http://schemas.openxmlformats.org/drawingml/2006/picture">
+                  <pic:nvPicPr>
+                    <pic:cNvPr id="0" name="Picture 2"/>
+                    <pic:cNvPicPr>
+                      <a:picLocks noChangeAspect="1" noChangeArrowheads="1"/>
+                    </pic:cNvPicPr>
+                  </pic:nvPicPr>
+                  <pic:blipFill>
+                    <a:blip r:embed="rId42" cstate="print">
+                      <a:extLst>
+                        <a:ext uri="{28A0092B-C50C-407E-A947-70E740481C1C}">
+                          <a14:useLocalDpi xmlns:a14="http://schemas.microsoft.com/office/drawing/2010/main" val="0"/>
+                        </a:ext>
+                      </a:extLst>
+                    </a:blip>
+                    <a:srcRect/>
+                    <a:stretch>
+                      <a:fillRect/>
+                    </a:stretch>
+                  </pic:blipFill>
+                  <pic:spPr bwMode="auto">
+                    <a:xfrm>
+                      <a:off x="0" y="0"/>
+                      <a:ext cx="4627000" cy="7937057"/>
+                    </a:xfrm>
+                    <a:prstGeom prst="rect">
+                      <a:avLst/>
+                    </a:prstGeom>
+                    <a:noFill/>
+                    <a:ln>
+                      <a:noFill/>
+                    </a:ln>
+                  </pic:spPr>
+                </pic:pic>
+              </a:graphicData>
+            </a:graphic>
+          </wp:inline>
+        </w:drawing>
+      </w:r>
+    </w:p>
+    <w:p>
+      <w:pPr>
+        <w:rPr>
+          <w:rFonts w:ascii="Times New Roman" w:hAnsi="Times New Roman" w:cs="Times New Roman"/>
+          <w:b/>
+          <w:bCs/>
+          <w:sz w:val="24"/>
+          <w:szCs w:val="24"/>
+        </w:rPr>
+      </w:pPr>
+      <w:r>
+        <w:rPr>
+          <w:rFonts w:ascii="Times New Roman" w:hAnsi="Times New Roman" w:cs="Times New Roman"/>
+          <w:b/>
+          <w:bCs/>
+          <w:sz w:val="24"/>
+          <w:szCs w:val="24"/>
+        </w:rPr>
+        <w:lastRenderedPageBreak/>
         <w:t>Descripción del CU-08 “Eliminar cliente”</w:t>
       </w:r>
     </w:p>
@@ -21604,6 +22540,94 @@
                 <pic:pic xmlns:pic="http://schemas.openxmlformats.org/drawingml/2006/picture">
                   <pic:nvPicPr>
                     <pic:cNvPr id="58" name="Imagen 58" descr="Captura de pantalla de un celular&#10;&#10;Descripción generada automáticamente"/>
+                    <pic:cNvPicPr/>
+                  </pic:nvPicPr>
+                  <pic:blipFill>
+                    <a:blip r:embed="rId43"/>
+                    <a:stretch>
+                      <a:fillRect/>
+                    </a:stretch>
+                  </pic:blipFill>
+                  <pic:spPr>
+                    <a:xfrm>
+                      <a:off x="0" y="0"/>
+                      <a:ext cx="4554000" cy="3278695"/>
+                    </a:xfrm>
+                    <a:prstGeom prst="rect">
+                      <a:avLst/>
+                    </a:prstGeom>
+                  </pic:spPr>
+                </pic:pic>
+              </a:graphicData>
+            </a:graphic>
+          </wp:inline>
+        </w:drawing>
+      </w:r>
+    </w:p>
+    <w:p>
+      <w:pPr>
+        <w:rPr>
+          <w:rFonts w:ascii="Times New Roman" w:hAnsi="Times New Roman" w:cs="Times New Roman"/>
+          <w:b/>
+          <w:bCs/>
+          <w:sz w:val="24"/>
+          <w:szCs w:val="24"/>
+        </w:rPr>
+      </w:pPr>
+    </w:p>
+    <w:p>
+      <w:pPr>
+        <w:rPr>
+          <w:rFonts w:ascii="Times New Roman" w:hAnsi="Times New Roman" w:cs="Times New Roman"/>
+          <w:b/>
+          <w:bCs/>
+          <w:sz w:val="24"/>
+          <w:szCs w:val="24"/>
+        </w:rPr>
+      </w:pPr>
+      <w:r>
+        <w:rPr>
+          <w:rFonts w:ascii="Times New Roman" w:hAnsi="Times New Roman" w:cs="Times New Roman"/>
+          <w:b/>
+          <w:bCs/>
+          <w:sz w:val="24"/>
+          <w:szCs w:val="24"/>
+        </w:rPr>
+        <w:t>Paso 5 del Flujo Normal</w:t>
+      </w:r>
+    </w:p>
+    <w:p>
+      <w:pPr>
+        <w:rPr>
+          <w:rFonts w:ascii="Times New Roman" w:hAnsi="Times New Roman" w:cs="Times New Roman"/>
+          <w:b/>
+          <w:bCs/>
+          <w:sz w:val="24"/>
+          <w:szCs w:val="24"/>
+        </w:rPr>
+      </w:pPr>
+      <w:r>
+        <w:rPr>
+          <w:rFonts w:ascii="Times New Roman" w:hAnsi="Times New Roman" w:cs="Times New Roman"/>
+          <w:b/>
+          <w:bCs/>
+          <w:noProof/>
+          <w:sz w:val="24"/>
+          <w:szCs w:val="24"/>
+        </w:rPr>
+        <w:drawing>
+          <wp:inline distT="0" distB="0" distL="0" distR="0" wp14:anchorId="00552129" wp14:editId="0F5542C9">
+            <wp:extent cx="4554000" cy="3278695"/>
+            <wp:effectExtent l="0" t="0" r="0" b="0"/>
+            <wp:docPr id="59" name="Imagen 59"/>
+            <wp:cNvGraphicFramePr>
+              <a:graphicFrameLocks xmlns:a="http://schemas.openxmlformats.org/drawingml/2006/main" noChangeAspect="1"/>
+            </wp:cNvGraphicFramePr>
+            <a:graphic xmlns:a="http://schemas.openxmlformats.org/drawingml/2006/main">
+              <a:graphicData uri="http://schemas.openxmlformats.org/drawingml/2006/picture">
+                <pic:pic xmlns:pic="http://schemas.openxmlformats.org/drawingml/2006/picture">
+                  <pic:nvPicPr>
+                    <pic:cNvPr id="1" name=""/>
                     <pic:cNvPicPr/>
                   </pic:nvPicPr>
                   <pic:blipFill>
@@ -21657,94 +22681,6 @@
           <w:sz w:val="24"/>
           <w:szCs w:val="24"/>
         </w:rPr>
-        <w:t>Paso 5 del Flujo Normal</w:t>
-      </w:r>
-    </w:p>
-    <w:p>
-      <w:pPr>
-        <w:rPr>
-          <w:rFonts w:ascii="Times New Roman" w:hAnsi="Times New Roman" w:cs="Times New Roman"/>
-          <w:b/>
-          <w:bCs/>
-          <w:sz w:val="24"/>
-          <w:szCs w:val="24"/>
-        </w:rPr>
-      </w:pPr>
-      <w:r>
-        <w:rPr>
-          <w:rFonts w:ascii="Times New Roman" w:hAnsi="Times New Roman" w:cs="Times New Roman"/>
-          <w:b/>
-          <w:bCs/>
-          <w:noProof/>
-          <w:sz w:val="24"/>
-          <w:szCs w:val="24"/>
-        </w:rPr>
-        <w:drawing>
-          <wp:inline distT="0" distB="0" distL="0" distR="0" wp14:anchorId="00552129" wp14:editId="0F5542C9">
-            <wp:extent cx="4554000" cy="3278695"/>
-            <wp:effectExtent l="0" t="0" r="0" b="0"/>
-            <wp:docPr id="59" name="Imagen 59"/>
-            <wp:cNvGraphicFramePr>
-              <a:graphicFrameLocks xmlns:a="http://schemas.openxmlformats.org/drawingml/2006/main" noChangeAspect="1"/>
-            </wp:cNvGraphicFramePr>
-            <a:graphic xmlns:a="http://schemas.openxmlformats.org/drawingml/2006/main">
-              <a:graphicData uri="http://schemas.openxmlformats.org/drawingml/2006/picture">
-                <pic:pic xmlns:pic="http://schemas.openxmlformats.org/drawingml/2006/picture">
-                  <pic:nvPicPr>
-                    <pic:cNvPr id="1" name=""/>
-                    <pic:cNvPicPr/>
-                  </pic:nvPicPr>
-                  <pic:blipFill>
-                    <a:blip r:embed="rId38"/>
-                    <a:stretch>
-                      <a:fillRect/>
-                    </a:stretch>
-                  </pic:blipFill>
-                  <pic:spPr>
-                    <a:xfrm>
-                      <a:off x="0" y="0"/>
-                      <a:ext cx="4554000" cy="3278695"/>
-                    </a:xfrm>
-                    <a:prstGeom prst="rect">
-                      <a:avLst/>
-                    </a:prstGeom>
-                  </pic:spPr>
-                </pic:pic>
-              </a:graphicData>
-            </a:graphic>
-          </wp:inline>
-        </w:drawing>
-      </w:r>
-    </w:p>
-    <w:p>
-      <w:pPr>
-        <w:rPr>
-          <w:rFonts w:ascii="Times New Roman" w:hAnsi="Times New Roman" w:cs="Times New Roman"/>
-          <w:b/>
-          <w:bCs/>
-          <w:sz w:val="24"/>
-          <w:szCs w:val="24"/>
-        </w:rPr>
-      </w:pPr>
-    </w:p>
-    <w:p>
-      <w:pPr>
-        <w:rPr>
-          <w:rFonts w:ascii="Times New Roman" w:hAnsi="Times New Roman" w:cs="Times New Roman"/>
-          <w:b/>
-          <w:bCs/>
-          <w:sz w:val="24"/>
-          <w:szCs w:val="24"/>
-        </w:rPr>
-      </w:pPr>
-      <w:r>
-        <w:rPr>
-          <w:rFonts w:ascii="Times New Roman" w:hAnsi="Times New Roman" w:cs="Times New Roman"/>
-          <w:b/>
-          <w:bCs/>
-          <w:sz w:val="24"/>
-          <w:szCs w:val="24"/>
-        </w:rPr>
         <w:lastRenderedPageBreak/>
         <w:t>Diagrama de Robustez del CU-08 “Eliminar cliente”</w:t>
       </w:r>
@@ -21772,7 +22708,7 @@
                     </pic:cNvPicPr>
                   </pic:nvPicPr>
                   <pic:blipFill>
-                    <a:blip r:embed="rId41">
+                    <a:blip r:embed="rId44">
                       <a:extLst>
                         <a:ext uri="{28A0092B-C50C-407E-A947-70E740481C1C}">
                           <a14:useLocalDpi xmlns:a14="http://schemas.microsoft.com/office/drawing/2010/main" val="0"/>
@@ -21804,6 +22740,130 @@
         </w:drawing>
       </w:r>
     </w:p>
+    <w:p/>
+    <w:p/>
+    <w:p/>
+    <w:p/>
+    <w:p/>
+    <w:p/>
+    <w:p/>
+    <w:p/>
+    <w:p/>
+    <w:p/>
+    <w:p/>
+    <w:p/>
+    <w:p>
+      <w:pPr>
+        <w:rPr>
+          <w:rFonts w:ascii="Times New Roman" w:hAnsi="Times New Roman" w:cs="Times New Roman"/>
+          <w:b/>
+          <w:bCs/>
+          <w:sz w:val="24"/>
+          <w:szCs w:val="24"/>
+        </w:rPr>
+      </w:pPr>
+      <w:r>
+        <w:rPr>
+          <w:rFonts w:ascii="Times New Roman" w:hAnsi="Times New Roman" w:cs="Times New Roman"/>
+          <w:b/>
+          <w:bCs/>
+          <w:sz w:val="24"/>
+          <w:szCs w:val="24"/>
+        </w:rPr>
+        <w:lastRenderedPageBreak/>
+        <w:t xml:space="preserve">Diagrama de </w:t>
+      </w:r>
+      <w:r>
+        <w:rPr>
+          <w:rFonts w:ascii="Times New Roman" w:hAnsi="Times New Roman" w:cs="Times New Roman"/>
+          <w:b/>
+          <w:bCs/>
+          <w:sz w:val="24"/>
+          <w:szCs w:val="24"/>
+        </w:rPr>
+        <w:t>Secuencia</w:t>
+      </w:r>
+      <w:r>
+        <w:rPr>
+          <w:rFonts w:ascii="Times New Roman" w:hAnsi="Times New Roman" w:cs="Times New Roman"/>
+          <w:b/>
+          <w:bCs/>
+          <w:sz w:val="24"/>
+          <w:szCs w:val="24"/>
+        </w:rPr>
+        <w:t xml:space="preserve"> del CU-08 “Eliminar cliente”</w:t>
+      </w:r>
+    </w:p>
+    <w:p>
+      <w:pPr>
+        <w:rPr>
+          <w:rFonts w:ascii="Times New Roman" w:hAnsi="Times New Roman" w:cs="Times New Roman"/>
+          <w:b/>
+          <w:bCs/>
+          <w:sz w:val="24"/>
+          <w:szCs w:val="24"/>
+        </w:rPr>
+      </w:pPr>
+      <w:r>
+        <w:rPr>
+          <w:rFonts w:ascii="Times New Roman" w:hAnsi="Times New Roman" w:cs="Times New Roman"/>
+          <w:b/>
+          <w:bCs/>
+          <w:noProof/>
+          <w:sz w:val="24"/>
+          <w:szCs w:val="24"/>
+        </w:rPr>
+        <w:drawing>
+          <wp:inline distT="0" distB="0" distL="0" distR="0" wp14:anchorId="40E21727" wp14:editId="1B9E1D48">
+            <wp:extent cx="5612130" cy="6163310"/>
+            <wp:effectExtent l="0" t="0" r="7620" b="8890"/>
+            <wp:docPr id="15" name="Imagen 15"/>
+            <wp:cNvGraphicFramePr>
+              <a:graphicFrameLocks xmlns:a="http://schemas.openxmlformats.org/drawingml/2006/main" noChangeAspect="1"/>
+            </wp:cNvGraphicFramePr>
+            <a:graphic xmlns:a="http://schemas.openxmlformats.org/drawingml/2006/main">
+              <a:graphicData uri="http://schemas.openxmlformats.org/drawingml/2006/picture">
+                <pic:pic xmlns:pic="http://schemas.openxmlformats.org/drawingml/2006/picture">
+                  <pic:nvPicPr>
+                    <pic:cNvPr id="0" name="Picture 4"/>
+                    <pic:cNvPicPr>
+                      <a:picLocks noChangeAspect="1" noChangeArrowheads="1"/>
+                    </pic:cNvPicPr>
+                  </pic:nvPicPr>
+                  <pic:blipFill>
+                    <a:blip r:embed="rId45" cstate="print">
+                      <a:extLst>
+                        <a:ext uri="{28A0092B-C50C-407E-A947-70E740481C1C}">
+                          <a14:useLocalDpi xmlns:a14="http://schemas.microsoft.com/office/drawing/2010/main" val="0"/>
+                        </a:ext>
+                      </a:extLst>
+                    </a:blip>
+                    <a:srcRect/>
+                    <a:stretch>
+                      <a:fillRect/>
+                    </a:stretch>
+                  </pic:blipFill>
+                  <pic:spPr bwMode="auto">
+                    <a:xfrm>
+                      <a:off x="0" y="0"/>
+                      <a:ext cx="5612130" cy="6163310"/>
+                    </a:xfrm>
+                    <a:prstGeom prst="rect">
+                      <a:avLst/>
+                    </a:prstGeom>
+                    <a:noFill/>
+                    <a:ln>
+                      <a:noFill/>
+                    </a:ln>
+                  </pic:spPr>
+                </pic:pic>
+              </a:graphicData>
+            </a:graphic>
+          </wp:inline>
+        </w:drawing>
+      </w:r>
+    </w:p>
+    <w:p/>
     <w:sectPr>
       <w:pgSz w:w="12240" w:h="15840"/>
       <w:pgMar w:top="1417" w:right="1701" w:bottom="1417" w:left="1701" w:header="708" w:footer="708" w:gutter="0"/>
@@ -26064,7 +27124,7 @@
   <w:style w:type="paragraph" w:default="1" w:styleId="Normal">
     <w:name w:val="Normal"/>
     <w:qFormat/>
-    <w:rsid w:val="00A24A8E"/>
+    <w:rsid w:val="00D562BC"/>
   </w:style>
   <w:style w:type="character" w:default="1" w:styleId="Fuentedeprrafopredeter">
     <w:name w:val="Default Paragraph Font"/>

</xml_diff>